<commit_message>
I have modified the names of the topics in the website and I have also added the subtopic names too. I added extra div where necessary and changed the names in the Team section.
</commit_message>
<xml_diff>
--- a/Team_Topic_List.docx
+++ b/Team_Topic_List.docx
@@ -41,56 +41,98 @@
     <w:p>
       <w:pPr>
         <w:rPr>
-          <w:b/>
-          <w:sz w:val="24"/>
-        </w:rPr>
-      </w:pPr>
-    </w:p>
-    <w:p>
-      <w:pPr>
-        <w:rPr>
-          <w:b/>
-          <w:sz w:val="24"/>
-        </w:rPr>
-      </w:pPr>
-    </w:p>
-    <w:p>
-      <w:pPr>
-        <w:rPr>
-          <w:b/>
-          <w:sz w:val="24"/>
-        </w:rPr>
-      </w:pPr>
-    </w:p>
-    <w:p>
-      <w:pPr>
-        <w:rPr>
-          <w:b/>
-          <w:sz w:val="24"/>
-        </w:rPr>
-      </w:pPr>
-    </w:p>
-    <w:p>
-      <w:pPr>
-        <w:rPr>
-          <w:b/>
-          <w:sz w:val="24"/>
-        </w:rPr>
-      </w:pPr>
-      <w:r>
-        <w:rPr>
-          <w:b/>
-          <w:sz w:val="24"/>
-        </w:rPr>
-        <w:t>SONIA: (Cyber Security</w:t>
-      </w:r>
-      <w:r>
-        <w:rPr>
-          <w:b/>
-          <w:sz w:val="24"/>
-        </w:rPr>
-        <w:t>)</w:t>
-      </w:r>
+          <w:i/>
+          <w:sz w:val="24"/>
+        </w:rPr>
+      </w:pPr>
+    </w:p>
+    <w:p>
+      <w:pPr>
+        <w:rPr>
+          <w:i/>
+          <w:sz w:val="24"/>
+        </w:rPr>
+      </w:pPr>
+      <w:r>
+        <w:rPr>
+          <w:b/>
+          <w:sz w:val="24"/>
+        </w:rPr>
+        <w:t>//Write whatever you have paraphrased or any quotes into the assigned section. Any quotes and references need to go to the Bibliography page. To do this, select the text/quote, click on “References” and the</w:t>
+      </w:r>
+      <w:r>
+        <w:rPr>
+          <w:b/>
+          <w:sz w:val="24"/>
+        </w:rPr>
+        <w:t>n</w:t>
+      </w:r>
+      <w:r>
+        <w:rPr>
+          <w:b/>
+          <w:sz w:val="24"/>
+        </w:rPr>
+        <w:t xml:space="preserve"> “Insert Citation”. </w:t>
+      </w:r>
+      <w:r>
+        <w:rPr>
+          <w:sz w:val="24"/>
+        </w:rPr>
+        <w:t xml:space="preserve">- </w:t>
+      </w:r>
+      <w:r>
+        <w:rPr>
+          <w:i/>
+          <w:sz w:val="24"/>
+        </w:rPr>
+        <w:t>Chris 25/10/2017</w:t>
+      </w:r>
+    </w:p>
+    <w:p>
+      <w:pPr>
+        <w:rPr>
+          <w:b/>
+          <w:sz w:val="24"/>
+        </w:rPr>
+      </w:pPr>
+    </w:p>
+    <w:p>
+      <w:pPr>
+        <w:rPr>
+          <w:b/>
+          <w:sz w:val="24"/>
+        </w:rPr>
+      </w:pPr>
+    </w:p>
+    <w:p>
+      <w:pPr>
+        <w:rPr>
+          <w:b/>
+          <w:sz w:val="24"/>
+        </w:rPr>
+      </w:pPr>
+      <w:hyperlink w:anchor="_CYBER_SECURITY" w:history="1">
+        <w:r>
+          <w:rPr>
+            <w:rStyle w:val="Hyperlink"/>
+            <w:b/>
+            <w:color w:val="auto"/>
+            <w:sz w:val="24"/>
+            <w:u w:val="none"/>
+          </w:rPr>
+          <w:t>SONIA: (Cyber Security</w:t>
+        </w:r>
+        <w:r>
+          <w:rPr>
+            <w:rStyle w:val="Hyperlink"/>
+            <w:b/>
+            <w:color w:val="auto"/>
+            <w:sz w:val="24"/>
+            <w:u w:val="none"/>
+          </w:rPr>
+          <w:t>)</w:t>
+        </w:r>
+      </w:hyperlink>
     </w:p>
     <w:p>
       <w:pPr>
@@ -213,20 +255,18 @@
           <w:sz w:val="24"/>
         </w:rPr>
       </w:pPr>
-      <w:r>
-        <w:rPr>
-          <w:b/>
-          <w:sz w:val="24"/>
-        </w:rPr>
-        <w:t>CHRIS:</w:t>
-      </w:r>
-      <w:r>
-        <w:rPr>
-          <w:b/>
-          <w:sz w:val="24"/>
-        </w:rPr>
-        <w:t xml:space="preserve"> (Reliability &amp; Management)</w:t>
-      </w:r>
+      <w:hyperlink w:anchor="_RELIABILITY_&amp;_MANAGEMENT" w:history="1">
+        <w:r>
+          <w:rPr>
+            <w:rStyle w:val="Hyperlink"/>
+            <w:b/>
+            <w:color w:val="auto"/>
+            <w:sz w:val="24"/>
+            <w:u w:val="none"/>
+          </w:rPr>
+          <w:t>CHRIS: (Reliability &amp; Management)</w:t>
+        </w:r>
+      </w:hyperlink>
     </w:p>
     <w:p>
       <w:pPr>
@@ -361,14 +401,19 @@
           <w:szCs w:val="24"/>
         </w:rPr>
       </w:pPr>
-      <w:r>
-        <w:rPr>
-          <w:b/>
-          <w:sz w:val="24"/>
-          <w:szCs w:val="24"/>
-        </w:rPr>
-        <w:t>YIFAN: (Cryptology)</w:t>
-      </w:r>
+      <w:hyperlink w:anchor="_CRYPTOLOGY" w:history="1">
+        <w:r>
+          <w:rPr>
+            <w:rStyle w:val="Hyperlink"/>
+            <w:b/>
+            <w:color w:val="auto"/>
+            <w:sz w:val="24"/>
+            <w:szCs w:val="24"/>
+            <w:u w:val="none"/>
+          </w:rPr>
+          <w:t>YIFAN: (Cryptology)</w:t>
+        </w:r>
+      </w:hyperlink>
     </w:p>
     <w:p>
       <w:pPr>
@@ -490,148 +535,904 @@
         <w:rPr>
           <w:b/>
           <w:sz w:val="24"/>
-        </w:rPr>
-      </w:pPr>
-      <w:r>
-        <w:rPr>
-          <w:b/>
-          <w:sz w:val="24"/>
-        </w:rPr>
-        <w:t>PAUL:</w:t>
-      </w:r>
-      <w:r>
-        <w:rPr>
-          <w:b/>
-          <w:sz w:val="24"/>
-        </w:rPr>
-        <w:t xml:space="preserve"> (Humans &amp; Cybercrime) </w:t>
-      </w:r>
-      <w:bookmarkStart w:id="0" w:name="_GoBack"/>
+          <w:lang w:val="fr-FR"/>
+        </w:rPr>
+      </w:pPr>
+      <w:hyperlink w:anchor="_HUMANS_&amp;_CYBERCRIME" w:history="1">
+        <w:r>
+          <w:rPr>
+            <w:rStyle w:val="Hyperlink"/>
+            <w:b/>
+            <w:color w:val="auto"/>
+            <w:sz w:val="24"/>
+            <w:u w:val="none"/>
+            <w:lang w:val="fr-FR"/>
+          </w:rPr>
+          <w:t>PAUL :</w:t>
+        </w:r>
+        <w:r>
+          <w:rPr>
+            <w:rStyle w:val="Hyperlink"/>
+            <w:b/>
+            <w:color w:val="auto"/>
+            <w:sz w:val="24"/>
+            <w:u w:val="none"/>
+            <w:lang w:val="fr-FR"/>
+          </w:rPr>
+          <w:t xml:space="preserve"> (</w:t>
+        </w:r>
+        <w:r>
+          <w:rPr>
+            <w:rStyle w:val="Hyperlink"/>
+            <w:b/>
+            <w:color w:val="auto"/>
+            <w:sz w:val="24"/>
+            <w:u w:val="none"/>
+          </w:rPr>
+          <w:t>Humans</w:t>
+        </w:r>
+        <w:r>
+          <w:rPr>
+            <w:rStyle w:val="Hyperlink"/>
+            <w:b/>
+            <w:color w:val="auto"/>
+            <w:sz w:val="24"/>
+            <w:u w:val="none"/>
+            <w:lang w:val="fr-FR"/>
+          </w:rPr>
+          <w:t xml:space="preserve"> &amp; Cybercrime)</w:t>
+        </w:r>
+      </w:hyperlink>
+      <w:r>
+        <w:rPr>
+          <w:b/>
+          <w:sz w:val="24"/>
+          <w:lang w:val="fr-FR"/>
+        </w:rPr>
+        <w:t xml:space="preserve"> </w:t>
+      </w:r>
+    </w:p>
+    <w:p>
+      <w:pPr>
+        <w:rPr>
+          <w:b/>
+          <w:color w:val="C0504D" w:themeColor="accent2"/>
+          <w:sz w:val="24"/>
+          <w:szCs w:val="24"/>
+          <w:lang w:val="fr-FR"/>
+        </w:rPr>
+      </w:pPr>
+      <w:r>
+        <w:rPr>
+          <w:b/>
+          <w:color w:val="C0504D" w:themeColor="accent2"/>
+          <w:sz w:val="24"/>
+          <w:szCs w:val="24"/>
+          <w:lang w:val="fr-FR"/>
+        </w:rPr>
+        <w:t>Usable Security</w:t>
+      </w:r>
+    </w:p>
+    <w:p>
+      <w:pPr>
+        <w:rPr>
+          <w:b/>
+          <w:color w:val="C0504D" w:themeColor="accent2"/>
+          <w:sz w:val="24"/>
+          <w:szCs w:val="24"/>
+        </w:rPr>
+      </w:pPr>
+      <w:r>
+        <w:rPr>
+          <w:b/>
+          <w:color w:val="C0504D" w:themeColor="accent2"/>
+          <w:sz w:val="24"/>
+          <w:szCs w:val="24"/>
+        </w:rPr>
+        <w:t>Human Aspects of Security</w:t>
+      </w:r>
+    </w:p>
+    <w:p>
+      <w:pPr>
+        <w:rPr>
+          <w:b/>
+          <w:color w:val="C0504D" w:themeColor="accent2"/>
+          <w:sz w:val="24"/>
+          <w:szCs w:val="24"/>
+        </w:rPr>
+      </w:pPr>
+      <w:r>
+        <w:rPr>
+          <w:b/>
+          <w:color w:val="C0504D" w:themeColor="accent2"/>
+          <w:sz w:val="24"/>
+          <w:szCs w:val="24"/>
+        </w:rPr>
+        <w:t>Network Security</w:t>
+      </w:r>
+    </w:p>
+    <w:p>
+      <w:pPr>
+        <w:rPr>
+          <w:b/>
+          <w:color w:val="C0504D" w:themeColor="accent2"/>
+          <w:sz w:val="24"/>
+          <w:szCs w:val="24"/>
+        </w:rPr>
+      </w:pPr>
+      <w:r>
+        <w:rPr>
+          <w:b/>
+          <w:color w:val="C0504D" w:themeColor="accent2"/>
+          <w:sz w:val="24"/>
+          <w:szCs w:val="24"/>
+        </w:rPr>
+        <w:t>Cybercrime</w:t>
+      </w:r>
+    </w:p>
+    <w:p>
+      <w:pPr>
+        <w:rPr>
+          <w:b/>
+          <w:color w:val="C0504D" w:themeColor="accent2"/>
+          <w:sz w:val="24"/>
+          <w:szCs w:val="24"/>
+        </w:rPr>
+      </w:pPr>
+      <w:r>
+        <w:rPr>
+          <w:b/>
+          <w:color w:val="C0504D" w:themeColor="accent2"/>
+          <w:sz w:val="24"/>
+          <w:szCs w:val="24"/>
+        </w:rPr>
+        <w:t>Malware</w:t>
+      </w:r>
+    </w:p>
+    <w:p>
+      <w:pPr>
+        <w:rPr>
+          <w:b/>
+          <w:sz w:val="24"/>
+          <w:szCs w:val="24"/>
+        </w:rPr>
+      </w:pPr>
+    </w:p>
+    <w:p>
+      <w:pPr>
+        <w:rPr>
+          <w:b/>
+          <w:color w:val="F79646" w:themeColor="accent6"/>
+          <w:sz w:val="24"/>
+          <w:szCs w:val="24"/>
+        </w:rPr>
+      </w:pPr>
+    </w:p>
+    <w:p>
+      <w:pPr>
+        <w:rPr>
+          <w:b/>
+          <w:sz w:val="24"/>
+          <w:szCs w:val="24"/>
+        </w:rPr>
+      </w:pPr>
+    </w:p>
+    <w:p/>
+    <w:p>
+      <w:pPr>
+        <w:widowControl/>
+        <w:jc w:val="left"/>
+      </w:pPr>
+      <w:r>
+        <w:br w:type="page"/>
+      </w:r>
+    </w:p>
+    <w:p>
+      <w:pPr>
+        <w:pStyle w:val="Heading1"/>
+        <w:jc w:val="center"/>
+        <w:rPr>
+          <w:rFonts w:asciiTheme="minorHAnsi" w:hAnsiTheme="minorHAnsi" w:cstheme="minorHAnsi"/>
+          <w:b/>
+          <w:color w:val="auto"/>
+          <w:sz w:val="52"/>
+        </w:rPr>
+      </w:pPr>
+      <w:bookmarkStart w:id="0" w:name="_CYBER_SECURITY"/>
       <w:bookmarkEnd w:id="0"/>
-    </w:p>
-    <w:p>
-      <w:pPr>
-        <w:rPr>
-          <w:b/>
-          <w:color w:val="C0504D" w:themeColor="accent2"/>
-          <w:sz w:val="24"/>
-          <w:szCs w:val="24"/>
-        </w:rPr>
-      </w:pPr>
-      <w:r>
-        <w:rPr>
-          <w:b/>
-          <w:color w:val="C0504D" w:themeColor="accent2"/>
-          <w:sz w:val="24"/>
-          <w:szCs w:val="24"/>
+      <w:r>
+        <w:rPr>
+          <w:rFonts w:asciiTheme="minorHAnsi" w:hAnsiTheme="minorHAnsi" w:cstheme="minorHAnsi"/>
+          <w:b/>
+          <w:color w:val="auto"/>
+          <w:sz w:val="52"/>
+        </w:rPr>
+        <w:lastRenderedPageBreak/>
+        <w:t>CYBER SECURITY</w:t>
+      </w:r>
+    </w:p>
+    <w:p>
+      <w:pPr>
+        <w:jc w:val="center"/>
+        <w:rPr>
+          <w:b/>
+          <w:color w:val="76923C" w:themeColor="accent3" w:themeShade="BF"/>
+          <w:sz w:val="48"/>
+        </w:rPr>
+      </w:pPr>
+      <w:r>
+        <w:rPr>
+          <w:b/>
+          <w:color w:val="76923C" w:themeColor="accent3" w:themeShade="BF"/>
+          <w:sz w:val="48"/>
+        </w:rPr>
+        <w:t>Sonia</w:t>
+      </w:r>
+    </w:p>
+    <w:p>
+      <w:pPr>
+        <w:pStyle w:val="Heading2"/>
+        <w:rPr>
+          <w:color w:val="auto"/>
+        </w:rPr>
+      </w:pPr>
+      <w:r>
+        <w:rPr>
+          <w:color w:val="auto"/>
+        </w:rPr>
+        <w:t>Anonymity</w:t>
+      </w:r>
+      <w:r>
+        <w:rPr>
+          <w:color w:val="auto"/>
+        </w:rPr>
+        <w:t>:</w:t>
+      </w:r>
+    </w:p>
+    <w:p/>
+    <w:p/>
+    <w:p/>
+    <w:p>
+      <w:pPr>
+        <w:pStyle w:val="Heading2"/>
+        <w:rPr>
+          <w:color w:val="auto"/>
+        </w:rPr>
+      </w:pPr>
+      <w:r>
+        <w:rPr>
+          <w:color w:val="auto"/>
+        </w:rPr>
+        <w:t>Authentication</w:t>
+      </w:r>
+      <w:r>
+        <w:rPr>
+          <w:color w:val="auto"/>
+        </w:rPr>
+        <w:t>:</w:t>
+      </w:r>
+    </w:p>
+    <w:p/>
+    <w:p/>
+    <w:p/>
+    <w:p>
+      <w:pPr>
+        <w:pStyle w:val="Heading2"/>
+        <w:rPr>
+          <w:color w:val="auto"/>
+        </w:rPr>
+      </w:pPr>
+      <w:r>
+        <w:rPr>
+          <w:color w:val="auto"/>
+        </w:rPr>
+        <w:t>Privacy-Enhancing Technologies</w:t>
+      </w:r>
+      <w:r>
+        <w:rPr>
+          <w:color w:val="auto"/>
+        </w:rPr>
+        <w:t>:</w:t>
+      </w:r>
+    </w:p>
+    <w:p/>
+    <w:p/>
+    <w:p/>
+    <w:p>
+      <w:pPr>
+        <w:pStyle w:val="Heading2"/>
+        <w:rPr>
+          <w:color w:val="auto"/>
+        </w:rPr>
+      </w:pPr>
+      <w:r>
+        <w:rPr>
+          <w:color w:val="auto"/>
+        </w:rPr>
+        <w:t xml:space="preserve">Security &amp; </w:t>
+      </w:r>
+      <w:r>
+        <w:rPr>
+          <w:noProof/>
+          <w:color w:val="auto"/>
+        </w:rPr>
+        <w:t xml:space="preserve">Privacy </w:t>
+      </w:r>
+      <w:r>
+        <w:rPr>
+          <w:color w:val="auto"/>
+        </w:rPr>
+        <w:t>Measurement</w:t>
+      </w:r>
+      <w:r>
+        <w:rPr>
+          <w:color w:val="auto"/>
+        </w:rPr>
+        <w:t>:</w:t>
+      </w:r>
+    </w:p>
+    <w:p/>
+    <w:p/>
+    <w:p/>
+    <w:p>
+      <w:pPr>
+        <w:pStyle w:val="Heading2"/>
+        <w:rPr>
+          <w:color w:val="auto"/>
+        </w:rPr>
+      </w:pPr>
+      <w:r>
+        <w:rPr>
+          <w:color w:val="auto"/>
+        </w:rPr>
+        <w:t>Computer Security:</w:t>
+      </w:r>
+    </w:p>
+    <w:p/>
+    <w:p>
+      <w:pPr>
+        <w:widowControl/>
+        <w:jc w:val="left"/>
+      </w:pPr>
+      <w:r>
+        <w:br w:type="page"/>
+      </w:r>
+    </w:p>
+    <w:p>
+      <w:pPr>
+        <w:pStyle w:val="Heading1"/>
+        <w:jc w:val="center"/>
+        <w:rPr>
+          <w:rFonts w:asciiTheme="minorHAnsi" w:hAnsiTheme="minorHAnsi" w:cstheme="minorHAnsi"/>
+          <w:b/>
+          <w:color w:val="auto"/>
+          <w:sz w:val="52"/>
+        </w:rPr>
+      </w:pPr>
+      <w:bookmarkStart w:id="1" w:name="_RELIABILITY_&amp;_MANAGEMENT"/>
+      <w:bookmarkEnd w:id="1"/>
+      <w:r>
+        <w:rPr>
+          <w:rFonts w:asciiTheme="minorHAnsi" w:hAnsiTheme="minorHAnsi" w:cstheme="minorHAnsi"/>
+          <w:b/>
+          <w:color w:val="auto"/>
+          <w:sz w:val="52"/>
+        </w:rPr>
+        <w:lastRenderedPageBreak/>
+        <w:t>RELIABILITY &amp; MANAGEMENT</w:t>
+      </w:r>
+    </w:p>
+    <w:p>
+      <w:pPr>
+        <w:jc w:val="center"/>
+        <w:rPr>
+          <w:b/>
+          <w:color w:val="E36C0A" w:themeColor="accent6" w:themeShade="BF"/>
+          <w:sz w:val="48"/>
+        </w:rPr>
+      </w:pPr>
+      <w:r>
+        <w:rPr>
+          <w:b/>
+          <w:color w:val="E36C0A" w:themeColor="accent6" w:themeShade="BF"/>
+          <w:sz w:val="48"/>
+        </w:rPr>
+        <w:t>Chris</w:t>
+      </w:r>
+    </w:p>
+    <w:p>
+      <w:pPr>
+        <w:pStyle w:val="Heading2"/>
+        <w:rPr>
+          <w:color w:val="auto"/>
+        </w:rPr>
+      </w:pPr>
+      <w:r>
+        <w:rPr>
+          <w:color w:val="auto"/>
+        </w:rPr>
+        <w:t>Reliability and Dependability:</w:t>
+      </w:r>
+    </w:p>
+    <w:p>
+      <w:bookmarkStart w:id="2" w:name="_GoBack"/>
+      <w:bookmarkEnd w:id="2"/>
+    </w:p>
+    <w:p/>
+    <w:p>
+      <w:pPr>
+        <w:pStyle w:val="Heading2"/>
+        <w:rPr>
+          <w:color w:val="auto"/>
+        </w:rPr>
+      </w:pPr>
+      <w:r>
+        <w:rPr>
+          <w:color w:val="auto"/>
+        </w:rPr>
+        <w:t>Information Hiding:</w:t>
+      </w:r>
+    </w:p>
+    <w:p/>
+    <w:p/>
+    <w:p>
+      <w:pPr>
+        <w:pStyle w:val="Heading2"/>
+        <w:rPr>
+          <w:color w:val="auto"/>
+        </w:rPr>
+      </w:pPr>
+      <w:r>
+        <w:rPr>
+          <w:color w:val="auto"/>
+        </w:rPr>
+        <w:t>Trust:</w:t>
+      </w:r>
+    </w:p>
+    <w:p/>
+    <w:p/>
+    <w:p>
+      <w:pPr>
+        <w:pStyle w:val="Heading2"/>
+        <w:rPr>
+          <w:color w:val="auto"/>
+        </w:rPr>
+      </w:pPr>
+      <w:r>
+        <w:rPr>
+          <w:color w:val="auto"/>
+        </w:rPr>
+        <w:t>Information Security Management:</w:t>
+      </w:r>
+    </w:p>
+    <w:p/>
+    <w:p/>
+    <w:p>
+      <w:pPr>
+        <w:pStyle w:val="Heading2"/>
+        <w:rPr>
+          <w:color w:val="auto"/>
+        </w:rPr>
+      </w:pPr>
+      <w:r>
+        <w:rPr>
+          <w:color w:val="auto"/>
+        </w:rPr>
+        <w:t>Identity Management:</w:t>
+      </w:r>
+    </w:p>
+    <w:p>
+      <w:pPr>
+        <w:widowControl/>
+        <w:jc w:val="left"/>
+        <w:rPr>
+          <w:rFonts w:asciiTheme="majorHAnsi" w:eastAsiaTheme="majorEastAsia" w:hAnsiTheme="majorHAnsi" w:cstheme="majorBidi"/>
+          <w:sz w:val="26"/>
+          <w:szCs w:val="26"/>
+        </w:rPr>
+      </w:pPr>
+      <w:r>
+        <w:br w:type="page"/>
+      </w:r>
+    </w:p>
+    <w:p>
+      <w:pPr>
+        <w:pStyle w:val="Heading1"/>
+        <w:jc w:val="center"/>
+        <w:rPr>
+          <w:rFonts w:asciiTheme="minorHAnsi" w:hAnsiTheme="minorHAnsi" w:cstheme="minorHAnsi"/>
+          <w:b/>
+          <w:color w:val="auto"/>
+          <w:sz w:val="52"/>
+        </w:rPr>
+      </w:pPr>
+      <w:bookmarkStart w:id="3" w:name="_CRYPTOLOGY"/>
+      <w:bookmarkEnd w:id="3"/>
+      <w:r>
+        <w:rPr>
+          <w:rFonts w:asciiTheme="minorHAnsi" w:hAnsiTheme="minorHAnsi" w:cstheme="minorHAnsi"/>
+          <w:b/>
+          <w:color w:val="auto"/>
+          <w:sz w:val="52"/>
+        </w:rPr>
+        <w:lastRenderedPageBreak/>
+        <w:t>CRYPTOLOGY</w:t>
+      </w:r>
+    </w:p>
+    <w:p>
+      <w:pPr>
+        <w:jc w:val="center"/>
+        <w:rPr>
+          <w:b/>
+          <w:color w:val="1F497D" w:themeColor="text2"/>
+          <w:sz w:val="48"/>
+        </w:rPr>
+      </w:pPr>
+      <w:r>
+        <w:rPr>
+          <w:b/>
+          <w:color w:val="1F497D" w:themeColor="text2"/>
+          <w:sz w:val="48"/>
+        </w:rPr>
+        <w:t>Yifan</w:t>
+      </w:r>
+    </w:p>
+    <w:p>
+      <w:pPr>
+        <w:pStyle w:val="Heading2"/>
+        <w:rPr>
+          <w:color w:val="auto"/>
+        </w:rPr>
+      </w:pPr>
+      <w:r>
+        <w:rPr>
+          <w:color w:val="auto"/>
+        </w:rPr>
+        <w:t>Cryptanalysis:</w:t>
+      </w:r>
+    </w:p>
+    <w:p/>
+    <w:p/>
+    <w:p>
+      <w:pPr>
+        <w:pStyle w:val="Heading2"/>
+        <w:rPr>
+          <w:color w:val="auto"/>
+        </w:rPr>
+      </w:pPr>
+      <w:r>
+        <w:rPr>
+          <w:color w:val="auto"/>
+        </w:rPr>
+        <w:t>Cryptography:</w:t>
+      </w:r>
+    </w:p>
+    <w:p/>
+    <w:p/>
+    <w:p>
+      <w:pPr>
+        <w:pStyle w:val="Heading2"/>
+        <w:rPr>
+          <w:color w:val="auto"/>
+        </w:rPr>
+      </w:pPr>
+      <w:r>
+        <w:rPr>
+          <w:color w:val="auto"/>
+        </w:rPr>
+        <w:t>Financial Cryptography:</w:t>
+      </w:r>
+    </w:p>
+    <w:p/>
+    <w:p/>
+    <w:p>
+      <w:pPr>
+        <w:pStyle w:val="Heading2"/>
+        <w:rPr>
+          <w:color w:val="auto"/>
+        </w:rPr>
+      </w:pPr>
+      <w:r>
+        <w:rPr>
+          <w:color w:val="auto"/>
+        </w:rPr>
+        <w:t xml:space="preserve">Steganography and Steganalysis: </w:t>
+      </w:r>
+    </w:p>
+    <w:p/>
+    <w:p/>
+    <w:p>
+      <w:pPr>
+        <w:pStyle w:val="Heading2"/>
+        <w:rPr>
+          <w:color w:val="auto"/>
+        </w:rPr>
+      </w:pPr>
+      <w:r>
+        <w:rPr>
+          <w:color w:val="auto"/>
+        </w:rPr>
+        <w:t>Virtual Currencies:</w:t>
+      </w:r>
+    </w:p>
+    <w:p>
+      <w:pPr>
+        <w:widowControl/>
+        <w:jc w:val="left"/>
+        <w:rPr>
+          <w:rFonts w:asciiTheme="majorHAnsi" w:eastAsiaTheme="majorEastAsia" w:hAnsiTheme="majorHAnsi" w:cstheme="majorBidi"/>
+          <w:sz w:val="26"/>
+          <w:szCs w:val="26"/>
+        </w:rPr>
+      </w:pPr>
+      <w:r>
+        <w:br w:type="page"/>
+      </w:r>
+    </w:p>
+    <w:p>
+      <w:pPr>
+        <w:pStyle w:val="Heading1"/>
+        <w:jc w:val="center"/>
+        <w:rPr>
+          <w:rFonts w:asciiTheme="minorHAnsi" w:hAnsiTheme="minorHAnsi" w:cstheme="minorHAnsi"/>
+          <w:b/>
+          <w:color w:val="auto"/>
+          <w:sz w:val="52"/>
+        </w:rPr>
+      </w:pPr>
+      <w:bookmarkStart w:id="4" w:name="_HUMANS_&amp;_CYBERCRIME"/>
+      <w:bookmarkEnd w:id="4"/>
+      <w:r>
+        <w:rPr>
+          <w:rFonts w:asciiTheme="minorHAnsi" w:hAnsiTheme="minorHAnsi" w:cstheme="minorHAnsi"/>
+          <w:b/>
+          <w:color w:val="auto"/>
+          <w:sz w:val="52"/>
+        </w:rPr>
+        <w:lastRenderedPageBreak/>
+        <w:t>HUMANS &amp; CYBERCRIME</w:t>
+      </w:r>
+    </w:p>
+    <w:p>
+      <w:pPr>
+        <w:jc w:val="center"/>
+        <w:rPr>
+          <w:b/>
+          <w:color w:val="943634" w:themeColor="accent2" w:themeShade="BF"/>
+          <w:sz w:val="48"/>
+        </w:rPr>
+      </w:pPr>
+      <w:r>
+        <w:rPr>
+          <w:b/>
+          <w:color w:val="943634" w:themeColor="accent2" w:themeShade="BF"/>
+          <w:sz w:val="48"/>
+        </w:rPr>
+        <w:t>Paul</w:t>
+      </w:r>
+    </w:p>
+    <w:p>
+      <w:pPr>
+        <w:pStyle w:val="Heading2"/>
+        <w:rPr>
+          <w:color w:val="auto"/>
+        </w:rPr>
+      </w:pPr>
+      <w:r>
+        <w:rPr>
+          <w:color w:val="auto"/>
         </w:rPr>
         <w:t>Usable Security</w:t>
       </w:r>
-    </w:p>
-    <w:p>
-      <w:pPr>
-        <w:rPr>
-          <w:b/>
-          <w:color w:val="C0504D" w:themeColor="accent2"/>
-          <w:sz w:val="24"/>
-          <w:szCs w:val="24"/>
-        </w:rPr>
-      </w:pPr>
-      <w:r>
-        <w:rPr>
-          <w:b/>
-          <w:color w:val="C0504D" w:themeColor="accent2"/>
-          <w:sz w:val="24"/>
-          <w:szCs w:val="24"/>
+      <w:r>
+        <w:rPr>
+          <w:color w:val="auto"/>
+        </w:rPr>
+        <w:t>:</w:t>
+      </w:r>
+    </w:p>
+    <w:p/>
+    <w:p>
+      <w:pPr>
+        <w:rPr>
+          <w:b/>
+          <w:sz w:val="24"/>
+          <w:szCs w:val="24"/>
+        </w:rPr>
+      </w:pPr>
+    </w:p>
+    <w:p>
+      <w:pPr>
+        <w:pStyle w:val="Heading2"/>
+        <w:rPr>
+          <w:color w:val="auto"/>
+        </w:rPr>
+      </w:pPr>
+      <w:r>
+        <w:rPr>
+          <w:color w:val="auto"/>
         </w:rPr>
         <w:t>Human Aspects of Security</w:t>
       </w:r>
-    </w:p>
-    <w:p>
-      <w:pPr>
-        <w:rPr>
-          <w:b/>
-          <w:color w:val="C0504D" w:themeColor="accent2"/>
-          <w:sz w:val="24"/>
-          <w:szCs w:val="24"/>
-        </w:rPr>
-      </w:pPr>
-      <w:r>
-        <w:rPr>
-          <w:b/>
-          <w:color w:val="C0504D" w:themeColor="accent2"/>
-          <w:sz w:val="24"/>
-          <w:szCs w:val="24"/>
+      <w:r>
+        <w:rPr>
+          <w:color w:val="auto"/>
+        </w:rPr>
+        <w:t>:</w:t>
+      </w:r>
+    </w:p>
+    <w:p/>
+    <w:p/>
+    <w:p>
+      <w:pPr>
+        <w:pStyle w:val="Heading2"/>
+        <w:rPr>
+          <w:color w:val="auto"/>
+        </w:rPr>
+      </w:pPr>
+      <w:r>
+        <w:rPr>
+          <w:color w:val="auto"/>
         </w:rPr>
         <w:t>Network Security</w:t>
       </w:r>
-    </w:p>
-    <w:p>
-      <w:pPr>
-        <w:rPr>
-          <w:b/>
-          <w:color w:val="C0504D" w:themeColor="accent2"/>
-          <w:sz w:val="24"/>
-          <w:szCs w:val="24"/>
-        </w:rPr>
-      </w:pPr>
-      <w:r>
-        <w:rPr>
-          <w:b/>
-          <w:color w:val="C0504D" w:themeColor="accent2"/>
-          <w:sz w:val="24"/>
-          <w:szCs w:val="24"/>
+      <w:r>
+        <w:rPr>
+          <w:color w:val="auto"/>
+        </w:rPr>
+        <w:t>:</w:t>
+      </w:r>
+    </w:p>
+    <w:p>
+      <w:pPr>
+        <w:rPr>
+          <w:b/>
+          <w:sz w:val="24"/>
+          <w:szCs w:val="24"/>
+        </w:rPr>
+      </w:pPr>
+    </w:p>
+    <w:p>
+      <w:pPr>
+        <w:rPr>
+          <w:b/>
+          <w:sz w:val="24"/>
+          <w:szCs w:val="24"/>
+        </w:rPr>
+      </w:pPr>
+    </w:p>
+    <w:p>
+      <w:pPr>
+        <w:pStyle w:val="Heading2"/>
+        <w:rPr>
+          <w:color w:val="auto"/>
+        </w:rPr>
+      </w:pPr>
+      <w:r>
+        <w:rPr>
+          <w:color w:val="auto"/>
         </w:rPr>
         <w:t>Cybercrime</w:t>
       </w:r>
-    </w:p>
-    <w:p>
-      <w:pPr>
-        <w:rPr>
-          <w:b/>
-          <w:color w:val="C0504D" w:themeColor="accent2"/>
-          <w:sz w:val="24"/>
-          <w:szCs w:val="24"/>
-        </w:rPr>
-      </w:pPr>
-      <w:r>
-        <w:rPr>
-          <w:b/>
-          <w:color w:val="C0504D" w:themeColor="accent2"/>
-          <w:sz w:val="24"/>
-          <w:szCs w:val="24"/>
+      <w:r>
+        <w:rPr>
+          <w:color w:val="auto"/>
+        </w:rPr>
+        <w:t>:</w:t>
+      </w:r>
+    </w:p>
+    <w:p>
+      <w:pPr>
+        <w:rPr>
+          <w:b/>
+          <w:sz w:val="24"/>
+          <w:szCs w:val="24"/>
+        </w:rPr>
+      </w:pPr>
+    </w:p>
+    <w:p>
+      <w:pPr>
+        <w:rPr>
+          <w:b/>
+          <w:sz w:val="24"/>
+          <w:szCs w:val="24"/>
+        </w:rPr>
+      </w:pPr>
+    </w:p>
+    <w:p>
+      <w:pPr>
+        <w:pStyle w:val="Heading2"/>
+        <w:rPr>
+          <w:color w:val="auto"/>
+        </w:rPr>
+      </w:pPr>
+      <w:r>
+        <w:rPr>
+          <w:color w:val="auto"/>
         </w:rPr>
         <w:t>Malware</w:t>
       </w:r>
-    </w:p>
-    <w:p>
-      <w:pPr>
-        <w:rPr>
-          <w:b/>
-          <w:sz w:val="24"/>
-          <w:szCs w:val="24"/>
-        </w:rPr>
-      </w:pPr>
-    </w:p>
-    <w:p>
-      <w:pPr>
-        <w:rPr>
-          <w:b/>
-          <w:color w:val="F79646" w:themeColor="accent6"/>
-          <w:sz w:val="24"/>
-          <w:szCs w:val="24"/>
-        </w:rPr>
-      </w:pPr>
-    </w:p>
-    <w:p>
-      <w:pPr>
-        <w:rPr>
-          <w:b/>
-          <w:sz w:val="24"/>
-          <w:szCs w:val="24"/>
-        </w:rPr>
-      </w:pPr>
-    </w:p>
+      <w:r>
+        <w:rPr>
+          <w:color w:val="auto"/>
+        </w:rPr>
+        <w:t>:</w:t>
+      </w:r>
+    </w:p>
+    <w:p/>
+    <w:p/>
+    <w:p>
+      <w:pPr>
+        <w:widowControl/>
+        <w:jc w:val="left"/>
+      </w:pPr>
+      <w:r>
+        <w:br w:type="page"/>
+      </w:r>
+    </w:p>
+    <w:sdt>
+      <w:sdtPr>
+        <w:id w:val="-785960397"/>
+        <w:docPartObj>
+          <w:docPartGallery w:val="Bibliographies"/>
+          <w:docPartUnique/>
+        </w:docPartObj>
+      </w:sdtPr>
+      <w:sdtEndPr>
+        <w:rPr>
+          <w:rFonts w:asciiTheme="minorHAnsi" w:eastAsiaTheme="minorEastAsia" w:hAnsiTheme="minorHAnsi" w:cstheme="minorBidi"/>
+          <w:color w:val="auto"/>
+          <w:sz w:val="21"/>
+          <w:szCs w:val="22"/>
+        </w:rPr>
+      </w:sdtEndPr>
+      <w:sdtContent>
+        <w:p>
+          <w:pPr>
+            <w:pStyle w:val="Heading1"/>
+          </w:pPr>
+          <w:r>
+            <w:t>Bibliography</w:t>
+          </w:r>
+        </w:p>
+        <w:sdt>
+          <w:sdtPr>
+            <w:id w:val="111145805"/>
+            <w:bibliography/>
+          </w:sdtPr>
+          <w:sdtContent>
+            <w:p>
+              <w:r>
+                <w:fldChar w:fldCharType="begin"/>
+              </w:r>
+              <w:r>
+                <w:instrText xml:space="preserve"> BIBLIOGRAPHY </w:instrText>
+              </w:r>
+              <w:r>
+                <w:fldChar w:fldCharType="separate"/>
+              </w:r>
+              <w:r>
+                <w:rPr>
+                  <w:b/>
+                  <w:bCs/>
+                  <w:noProof/>
+                  <w:lang w:val="en-US"/>
+                </w:rPr>
+                <w:t>There are no sources in the current document.</w:t>
+              </w:r>
+              <w:r>
+                <w:rPr>
+                  <w:b/>
+                  <w:bCs/>
+                  <w:noProof/>
+                </w:rPr>
+                <w:fldChar w:fldCharType="end"/>
+              </w:r>
+            </w:p>
+          </w:sdtContent>
+        </w:sdt>
+      </w:sdtContent>
+    </w:sdt>
     <w:p/>
     <w:sectPr>
       <w:pgSz w:w="11906" w:h="16838"/>
@@ -1080,6 +1881,74 @@
       <w:widowControl w:val="0"/>
       <w:jc w:val="both"/>
     </w:pPr>
+    <w:rPr>
+      <w:lang w:val="en-GB"/>
+    </w:rPr>
+  </w:style>
+  <w:style w:type="paragraph" w:styleId="Heading1">
+    <w:name w:val="heading 1"/>
+    <w:basedOn w:val="Normal"/>
+    <w:next w:val="Normal"/>
+    <w:link w:val="Heading1Char"/>
+    <w:uiPriority w:val="9"/>
+    <w:qFormat/>
+    <w:rsid w:val="002E76C2"/>
+    <w:pPr>
+      <w:keepNext/>
+      <w:keepLines/>
+      <w:spacing w:before="240"/>
+      <w:outlineLvl w:val="0"/>
+    </w:pPr>
+    <w:rPr>
+      <w:rFonts w:asciiTheme="majorHAnsi" w:eastAsiaTheme="majorEastAsia" w:hAnsiTheme="majorHAnsi" w:cstheme="majorBidi"/>
+      <w:color w:val="365F91" w:themeColor="accent1" w:themeShade="BF"/>
+      <w:sz w:val="32"/>
+      <w:szCs w:val="32"/>
+    </w:rPr>
+  </w:style>
+  <w:style w:type="paragraph" w:styleId="Heading2">
+    <w:name w:val="heading 2"/>
+    <w:basedOn w:val="Normal"/>
+    <w:next w:val="Normal"/>
+    <w:link w:val="Heading2Char"/>
+    <w:uiPriority w:val="9"/>
+    <w:unhideWhenUsed/>
+    <w:qFormat/>
+    <w:rsid w:val="002E76C2"/>
+    <w:pPr>
+      <w:keepNext/>
+      <w:keepLines/>
+      <w:spacing w:before="40"/>
+      <w:outlineLvl w:val="1"/>
+    </w:pPr>
+    <w:rPr>
+      <w:rFonts w:asciiTheme="majorHAnsi" w:eastAsiaTheme="majorEastAsia" w:hAnsiTheme="majorHAnsi" w:cstheme="majorBidi"/>
+      <w:color w:val="365F91" w:themeColor="accent1" w:themeShade="BF"/>
+      <w:sz w:val="26"/>
+      <w:szCs w:val="26"/>
+    </w:rPr>
+  </w:style>
+  <w:style w:type="paragraph" w:styleId="Heading3">
+    <w:name w:val="heading 3"/>
+    <w:basedOn w:val="Normal"/>
+    <w:next w:val="Normal"/>
+    <w:link w:val="Heading3Char"/>
+    <w:uiPriority w:val="9"/>
+    <w:unhideWhenUsed/>
+    <w:qFormat/>
+    <w:rsid w:val="002E76C2"/>
+    <w:pPr>
+      <w:keepNext/>
+      <w:keepLines/>
+      <w:spacing w:before="40"/>
+      <w:outlineLvl w:val="2"/>
+    </w:pPr>
+    <w:rPr>
+      <w:rFonts w:asciiTheme="majorHAnsi" w:eastAsiaTheme="majorEastAsia" w:hAnsiTheme="majorHAnsi" w:cstheme="majorBidi"/>
+      <w:color w:val="243F60" w:themeColor="accent1" w:themeShade="7F"/>
+      <w:sz w:val="24"/>
+      <w:szCs w:val="24"/>
+    </w:rPr>
   </w:style>
   <w:style w:type="character" w:default="1" w:styleId="DefaultParagraphFont">
     <w:name w:val="Default Paragraph Font"/>
@@ -1175,6 +2044,68 @@
     <w:rPr>
       <w:sz w:val="18"/>
       <w:szCs w:val="18"/>
+    </w:rPr>
+  </w:style>
+  <w:style w:type="character" w:customStyle="1" w:styleId="Heading1Char">
+    <w:name w:val="Heading 1 Char"/>
+    <w:basedOn w:val="DefaultParagraphFont"/>
+    <w:link w:val="Heading1"/>
+    <w:uiPriority w:val="9"/>
+    <w:rsid w:val="002E76C2"/>
+    <w:rPr>
+      <w:rFonts w:asciiTheme="majorHAnsi" w:eastAsiaTheme="majorEastAsia" w:hAnsiTheme="majorHAnsi" w:cstheme="majorBidi"/>
+      <w:color w:val="365F91" w:themeColor="accent1" w:themeShade="BF"/>
+      <w:sz w:val="32"/>
+      <w:szCs w:val="32"/>
+    </w:rPr>
+  </w:style>
+  <w:style w:type="character" w:customStyle="1" w:styleId="Heading2Char">
+    <w:name w:val="Heading 2 Char"/>
+    <w:basedOn w:val="DefaultParagraphFont"/>
+    <w:link w:val="Heading2"/>
+    <w:uiPriority w:val="9"/>
+    <w:rsid w:val="002E76C2"/>
+    <w:rPr>
+      <w:rFonts w:asciiTheme="majorHAnsi" w:eastAsiaTheme="majorEastAsia" w:hAnsiTheme="majorHAnsi" w:cstheme="majorBidi"/>
+      <w:color w:val="365F91" w:themeColor="accent1" w:themeShade="BF"/>
+      <w:sz w:val="26"/>
+      <w:szCs w:val="26"/>
+    </w:rPr>
+  </w:style>
+  <w:style w:type="character" w:customStyle="1" w:styleId="Heading3Char">
+    <w:name w:val="Heading 3 Char"/>
+    <w:basedOn w:val="DefaultParagraphFont"/>
+    <w:link w:val="Heading3"/>
+    <w:uiPriority w:val="9"/>
+    <w:rsid w:val="002E76C2"/>
+    <w:rPr>
+      <w:rFonts w:asciiTheme="majorHAnsi" w:eastAsiaTheme="majorEastAsia" w:hAnsiTheme="majorHAnsi" w:cstheme="majorBidi"/>
+      <w:color w:val="243F60" w:themeColor="accent1" w:themeShade="7F"/>
+      <w:sz w:val="24"/>
+      <w:szCs w:val="24"/>
+    </w:rPr>
+  </w:style>
+  <w:style w:type="character" w:styleId="Hyperlink">
+    <w:name w:val="Hyperlink"/>
+    <w:basedOn w:val="DefaultParagraphFont"/>
+    <w:uiPriority w:val="99"/>
+    <w:unhideWhenUsed/>
+    <w:rsid w:val="007E438D"/>
+    <w:rPr>
+      <w:color w:val="0000FF" w:themeColor="hyperlink"/>
+      <w:u w:val="single"/>
+    </w:rPr>
+  </w:style>
+  <w:style w:type="character" w:styleId="UnresolvedMention">
+    <w:name w:val="Unresolved Mention"/>
+    <w:basedOn w:val="DefaultParagraphFont"/>
+    <w:uiPriority w:val="99"/>
+    <w:semiHidden/>
+    <w:unhideWhenUsed/>
+    <w:rsid w:val="007E438D"/>
+    <w:rPr>
+      <w:color w:val="808080"/>
+      <w:shd w:val="clear" w:color="auto" w:fill="E6E6E6"/>
     </w:rPr>
   </w:style>
 </w:styles>
@@ -1461,4 +2392,16 @@
   <a:objectDefaults/>
   <a:extraClrSchemeLst/>
 </a:theme>
+</file>
+
+<file path=customXml/item1.xml><?xml version="1.0" encoding="utf-8"?>
+<b:Sources xmlns:b="http://schemas.openxmlformats.org/officeDocument/2006/bibliography" xmlns="http://schemas.openxmlformats.org/officeDocument/2006/bibliography" SelectedStyle="\APASixthEditionOfficeOnline.xsl" StyleName="APA" Version="6"/>
+</file>
+
+<file path=customXml/itemProps1.xml><?xml version="1.0" encoding="utf-8"?>
+<ds:datastoreItem xmlns:ds="http://schemas.openxmlformats.org/officeDocument/2006/customXml" ds:itemID="{BFEBA55F-9FAA-4D45-BEAB-E5E570BB3126}">
+  <ds:schemaRefs>
+    <ds:schemaRef ds:uri="http://schemas.openxmlformats.org/officeDocument/2006/bibliography"/>
+  </ds:schemaRefs>
+</ds:datastoreItem>
 </file>
</xml_diff>

<commit_message>
I have started writing on two of my subtopics.
</commit_message>
<xml_diff>
--- a/Team_Topic_List.docx
+++ b/Team_Topic_List.docx
@@ -955,10 +955,184 @@
       </w:r>
     </w:p>
     <w:p>
+      <w:pPr>
+        <w:rPr>
+          <w:i/>
+        </w:rPr>
+      </w:pPr>
+      <w:r>
+        <w:tab/>
+      </w:r>
+      <w:r>
+        <w:t xml:space="preserve">In Information Security, Reliability and Dependability can be used interchangeably to describe the same thing. This presents the idea of having a trustworthy system throughout a given time. Or as the Institute of Electrical and Electronics Engineers (IEEE), it </w:t>
+      </w:r>
+      <w:r>
+        <w:rPr>
+          <w:i/>
+        </w:rPr>
+        <w:t>is “the ability of a system or component to function under stated conditions for a specified period of time”.</w:t>
+      </w:r>
+    </w:p>
+    <w:p>
+      <w:sdt>
+        <w:sdtPr>
+          <w:id w:val="1131903465"/>
+          <w:citation/>
+        </w:sdtPr>
+        <w:sdtContent>
+          <w:r>
+            <w:fldChar w:fldCharType="begin"/>
+          </w:r>
+          <w:r>
+            <w:instrText xml:space="preserve">CITATION Ins90 \l 2057 </w:instrText>
+          </w:r>
+          <w:r>
+            <w:fldChar w:fldCharType="separate"/>
+          </w:r>
+          <w:r>
+            <w:rPr>
+              <w:noProof/>
+            </w:rPr>
+            <w:t>(IEEE, 1990)</w:t>
+          </w:r>
+          <w:r>
+            <w:fldChar w:fldCharType="end"/>
+          </w:r>
+        </w:sdtContent>
+      </w:sdt>
+    </w:p>
+    <w:p/>
+    <w:p>
+      <w:r>
+        <w:t xml:space="preserve">Reliability engineering concentrates on the costs that would apply during system downtime. It focuses on making sure that a given system is appropriate for its purpose with respect to time. It will also aim attention at the durability of said system and its functioning when it is presented with stated condition. </w:t>
+      </w:r>
+    </w:p>
+    <w:p/>
+    <w:p>
+      <w:r>
+        <w:t>Dependability in systems has three key elements:</w:t>
+      </w:r>
+    </w:p>
+    <w:p>
+      <w:pPr>
+        <w:pStyle w:val="ListParagraph"/>
+        <w:numPr>
+          <w:ilvl w:val="0"/>
+          <w:numId w:val="1"/>
+        </w:numPr>
+      </w:pPr>
+      <w:r>
+        <w:t>Characteristics: A way to evaluate how reliable a system is.</w:t>
+      </w:r>
+    </w:p>
+    <w:p>
+      <w:pPr>
+        <w:pStyle w:val="ListParagraph"/>
+        <w:numPr>
+          <w:ilvl w:val="0"/>
+          <w:numId w:val="1"/>
+        </w:numPr>
+      </w:pPr>
+      <w:r>
+        <w:t>Threats: Knowledge of the things that can affect said reliability.</w:t>
+      </w:r>
+    </w:p>
+    <w:p>
+      <w:pPr>
+        <w:pStyle w:val="ListParagraph"/>
+        <w:numPr>
+          <w:ilvl w:val="0"/>
+          <w:numId w:val="1"/>
+        </w:numPr>
+      </w:pPr>
+      <w:r>
+        <w:t>Means – Methods to improve the system’s dependability.</w:t>
+      </w:r>
+    </w:p>
+    <w:p/>
+    <w:p>
+      <w:r>
+        <w:t>(</w:t>
+      </w:r>
+      <w:hyperlink r:id="rId8" w:history="1">
+        <w:r>
+          <w:rPr>
+            <w:rStyle w:val="Hyperlink"/>
+          </w:rPr>
+          <w:t>https://en.wikipedia.org/wiki/Reliability_engineering#Definitions</w:t>
+        </w:r>
+      </w:hyperlink>
+      <w:r>
+        <w:t>)</w:t>
+      </w:r>
+    </w:p>
+    <w:p>
+      <w:r>
+        <w:t>(</w:t>
+      </w:r>
+      <w:hyperlink r:id="rId9" w:history="1">
+        <w:r>
+          <w:rPr>
+            <w:rStyle w:val="Hyperlink"/>
+          </w:rPr>
+          <w:t>https://en.wikipedia.org/wiki/Dependability</w:t>
+        </w:r>
+      </w:hyperlink>
+      <w:r>
+        <w:t>)</w:t>
+      </w:r>
+    </w:p>
+    <w:p/>
+    <w:p>
+      <w:pPr>
+        <w:pStyle w:val="Heading2"/>
+        <w:rPr>
+          <w:color w:val="auto"/>
+        </w:rPr>
+      </w:pPr>
+      <w:r>
+        <w:rPr>
+          <w:color w:val="auto"/>
+        </w:rPr>
+        <w:t>Information Hiding:</w:t>
+      </w:r>
+    </w:p>
+    <w:p>
+      <w:r>
+        <w:tab/>
+      </w:r>
+      <w:r>
+        <w:t xml:space="preserve">With respect to Information Security, Information Hiding is the limitation of access to information to entities who require it to execute certain tasks. The idea is that, the fewer the people who know the details of a system or task, the less chances this information is compromised or falls into the hands of the opposition. </w:t>
+      </w:r>
+    </w:p>
+    <w:p/>
+    <w:p>
+      <w:r>
+        <w:t xml:space="preserve">A good example of this would be the Manhattan Project. Staff worked with centrifuges to isolate Uranium-235 from naturally occurring uranium, but they did not know what they were doing it for. Those that knew, did not know why they were doing it. Parts of the weapon were designed without knowing how they interacted. </w:t>
+      </w:r>
+    </w:p>
+    <w:p>
+      <w:r>
+        <w:t>(</w:t>
+      </w:r>
+      <w:hyperlink r:id="rId10" w:history="1">
+        <w:r>
+          <w:rPr>
+            <w:rStyle w:val="Hyperlink"/>
+          </w:rPr>
+          <w:t>https://en.wikipedia.org/wiki/Compartmentalization_(information_security)</w:t>
+        </w:r>
+      </w:hyperlink>
+      <w:r>
+        <w:t>)</w:t>
+      </w:r>
+    </w:p>
+    <w:p/>
+    <w:p/>
+    <w:p>
       <w:bookmarkStart w:id="2" w:name="_GoBack"/>
       <w:bookmarkEnd w:id="2"/>
     </w:p>
-    <w:p/>
     <w:p>
       <w:pPr>
         <w:pStyle w:val="Heading2"/>
@@ -970,11 +1144,27 @@
         <w:rPr>
           <w:color w:val="auto"/>
         </w:rPr>
-        <w:t>Information Hiding:</w:t>
-      </w:r>
-    </w:p>
-    <w:p/>
-    <w:p/>
+        <w:t>Trust:</w:t>
+      </w:r>
+    </w:p>
+    <w:p/>
+    <w:p/>
+    <w:p>
+      <w:r>
+        <w:t>(</w:t>
+      </w:r>
+      <w:hyperlink r:id="rId11" w:history="1">
+        <w:r>
+          <w:rPr>
+            <w:rStyle w:val="Hyperlink"/>
+          </w:rPr>
+          <w:t>https://en.wikipedia.org/wiki/Trusted_system</w:t>
+        </w:r>
+      </w:hyperlink>
+      <w:r>
+        <w:t>)</w:t>
+      </w:r>
+    </w:p>
     <w:p>
       <w:pPr>
         <w:pStyle w:val="Heading2"/>
@@ -986,22 +1176,7 @@
         <w:rPr>
           <w:color w:val="auto"/>
         </w:rPr>
-        <w:t>Trust:</w:t>
-      </w:r>
-    </w:p>
-    <w:p/>
-    <w:p/>
-    <w:p>
-      <w:pPr>
-        <w:pStyle w:val="Heading2"/>
-        <w:rPr>
-          <w:color w:val="auto"/>
-        </w:rPr>
-      </w:pPr>
-      <w:r>
-        <w:rPr>
-          <w:color w:val="auto"/>
-        </w:rPr>
+        <w:lastRenderedPageBreak/>
         <w:t>Information Security Management:</w:t>
       </w:r>
     </w:p>
@@ -1480,6 +1655,127 @@
     </w:p>
   </w:footnote>
 </w:footnotes>
+</file>
+
+<file path=word/numbering.xml><?xml version="1.0" encoding="utf-8"?>
+<w:numbering xmlns:wpc="http://schemas.microsoft.com/office/word/2010/wordprocessingCanvas" xmlns:cx="http://schemas.microsoft.com/office/drawing/2014/chartex" xmlns:cx1="http://schemas.microsoft.com/office/drawing/2015/9/8/chartex" xmlns:cx2="http://schemas.microsoft.com/office/drawing/2015/10/21/chartex" xmlns:cx3="http://schemas.microsoft.com/office/drawing/2016/5/9/chartex" xmlns:cx4="http://schemas.microsoft.com/office/drawing/2016/5/10/chartex" xmlns:cx5="http://schemas.microsoft.com/office/drawing/2016/5/11/chartex" xmlns:cx6="http://schemas.microsoft.com/office/drawing/2016/5/12/chartex" xmlns:cx7="http://schemas.microsoft.com/office/drawing/2016/5/13/chartex" xmlns:cx8="http://schemas.microsoft.com/office/drawing/2016/5/14/chartex" xmlns:mc="http://schemas.openxmlformats.org/markup-compatibility/2006" xmlns:aink="http://schemas.microsoft.com/office/drawing/2016/ink" xmlns:am3d="http://schemas.microsoft.com/office/drawing/2017/model3d" xmlns:o="urn:schemas-microsoft-com:office:office" xmlns:r="http://schemas.openxmlformats.org/officeDocument/2006/relationships" xmlns:m="http://schemas.openxmlformats.org/officeDocument/2006/math" xmlns:v="urn:schemas-microsoft-com:vml" xmlns:wp14="http://schemas.microsoft.com/office/word/2010/wordprocessingDrawing" xmlns:wp="http://schemas.openxmlformats.org/drawingml/2006/wordprocessingDrawing" xmlns:w10="urn:schemas-microsoft-com:office:word" xmlns:w="http://schemas.openxmlformats.org/wordprocessingml/2006/main" xmlns:w14="http://schemas.microsoft.com/office/word/2010/wordml" xmlns:w15="http://schemas.microsoft.com/office/word/2012/wordml" xmlns:w16cid="http://schemas.microsoft.com/office/word/2016/wordml/cid" xmlns:w16se="http://schemas.microsoft.com/office/word/2015/wordml/symex" xmlns:wpg="http://schemas.microsoft.com/office/word/2010/wordprocessingGroup" xmlns:wpi="http://schemas.microsoft.com/office/word/2010/wordprocessingInk" xmlns:wne="http://schemas.microsoft.com/office/word/2006/wordml" xmlns:wps="http://schemas.microsoft.com/office/word/2010/wordprocessingShape" mc:Ignorable="w14 w15 w16se w16cid wp14">
+  <w:abstractNum w:abstractNumId="0" w15:restartNumberingAfterBreak="0">
+    <w:nsid w:val="65D575C2"/>
+    <w:multiLevelType w:val="hybridMultilevel"/>
+    <w:tmpl w:val="B05AF01A"/>
+    <w:lvl w:ilvl="0" w:tplc="08090001">
+      <w:start w:val="1"/>
+      <w:numFmt w:val="bullet"/>
+      <w:lvlText w:val=""/>
+      <w:lvlJc w:val="left"/>
+      <w:pPr>
+        <w:ind w:left="720" w:hanging="360"/>
+      </w:pPr>
+      <w:rPr>
+        <w:rFonts w:ascii="Symbol" w:hAnsi="Symbol" w:hint="default"/>
+      </w:rPr>
+    </w:lvl>
+    <w:lvl w:ilvl="1" w:tplc="08090003" w:tentative="1">
+      <w:start w:val="1"/>
+      <w:numFmt w:val="bullet"/>
+      <w:lvlText w:val="o"/>
+      <w:lvlJc w:val="left"/>
+      <w:pPr>
+        <w:ind w:left="1440" w:hanging="360"/>
+      </w:pPr>
+      <w:rPr>
+        <w:rFonts w:ascii="Courier New" w:hAnsi="Courier New" w:cs="Courier New" w:hint="default"/>
+      </w:rPr>
+    </w:lvl>
+    <w:lvl w:ilvl="2" w:tplc="08090005" w:tentative="1">
+      <w:start w:val="1"/>
+      <w:numFmt w:val="bullet"/>
+      <w:lvlText w:val=""/>
+      <w:lvlJc w:val="left"/>
+      <w:pPr>
+        <w:ind w:left="2160" w:hanging="360"/>
+      </w:pPr>
+      <w:rPr>
+        <w:rFonts w:ascii="Wingdings" w:hAnsi="Wingdings" w:hint="default"/>
+      </w:rPr>
+    </w:lvl>
+    <w:lvl w:ilvl="3" w:tplc="08090001" w:tentative="1">
+      <w:start w:val="1"/>
+      <w:numFmt w:val="bullet"/>
+      <w:lvlText w:val=""/>
+      <w:lvlJc w:val="left"/>
+      <w:pPr>
+        <w:ind w:left="2880" w:hanging="360"/>
+      </w:pPr>
+      <w:rPr>
+        <w:rFonts w:ascii="Symbol" w:hAnsi="Symbol" w:hint="default"/>
+      </w:rPr>
+    </w:lvl>
+    <w:lvl w:ilvl="4" w:tplc="08090003" w:tentative="1">
+      <w:start w:val="1"/>
+      <w:numFmt w:val="bullet"/>
+      <w:lvlText w:val="o"/>
+      <w:lvlJc w:val="left"/>
+      <w:pPr>
+        <w:ind w:left="3600" w:hanging="360"/>
+      </w:pPr>
+      <w:rPr>
+        <w:rFonts w:ascii="Courier New" w:hAnsi="Courier New" w:cs="Courier New" w:hint="default"/>
+      </w:rPr>
+    </w:lvl>
+    <w:lvl w:ilvl="5" w:tplc="08090005" w:tentative="1">
+      <w:start w:val="1"/>
+      <w:numFmt w:val="bullet"/>
+      <w:lvlText w:val=""/>
+      <w:lvlJc w:val="left"/>
+      <w:pPr>
+        <w:ind w:left="4320" w:hanging="360"/>
+      </w:pPr>
+      <w:rPr>
+        <w:rFonts w:ascii="Wingdings" w:hAnsi="Wingdings" w:hint="default"/>
+      </w:rPr>
+    </w:lvl>
+    <w:lvl w:ilvl="6" w:tplc="08090001" w:tentative="1">
+      <w:start w:val="1"/>
+      <w:numFmt w:val="bullet"/>
+      <w:lvlText w:val=""/>
+      <w:lvlJc w:val="left"/>
+      <w:pPr>
+        <w:ind w:left="5040" w:hanging="360"/>
+      </w:pPr>
+      <w:rPr>
+        <w:rFonts w:ascii="Symbol" w:hAnsi="Symbol" w:hint="default"/>
+      </w:rPr>
+    </w:lvl>
+    <w:lvl w:ilvl="7" w:tplc="08090003" w:tentative="1">
+      <w:start w:val="1"/>
+      <w:numFmt w:val="bullet"/>
+      <w:lvlText w:val="o"/>
+      <w:lvlJc w:val="left"/>
+      <w:pPr>
+        <w:ind w:left="5760" w:hanging="360"/>
+      </w:pPr>
+      <w:rPr>
+        <w:rFonts w:ascii="Courier New" w:hAnsi="Courier New" w:cs="Courier New" w:hint="default"/>
+      </w:rPr>
+    </w:lvl>
+    <w:lvl w:ilvl="8" w:tplc="08090005" w:tentative="1">
+      <w:start w:val="1"/>
+      <w:numFmt w:val="bullet"/>
+      <w:lvlText w:val=""/>
+      <w:lvlJc w:val="left"/>
+      <w:pPr>
+        <w:ind w:left="6480" w:hanging="360"/>
+      </w:pPr>
+      <w:rPr>
+        <w:rFonts w:ascii="Wingdings" w:hAnsi="Wingdings" w:hint="default"/>
+      </w:rPr>
+    </w:lvl>
+  </w:abstractNum>
+  <w:num w:numId="1">
+    <w:abstractNumId w:val="0"/>
+  </w:num>
+</w:numbering>
 </file>
 
 <file path=word/styles.xml><?xml version="1.0" encoding="utf-8"?>
@@ -2108,6 +2404,17 @@
       <w:shd w:val="clear" w:color="auto" w:fill="E6E6E6"/>
     </w:rPr>
   </w:style>
+  <w:style w:type="paragraph" w:styleId="ListParagraph">
+    <w:name w:val="List Paragraph"/>
+    <w:basedOn w:val="Normal"/>
+    <w:uiPriority w:val="34"/>
+    <w:qFormat/>
+    <w:rsid w:val="00F550C3"/>
+    <w:pPr>
+      <w:ind w:left="720"/>
+      <w:contextualSpacing/>
+    </w:pPr>
+  </w:style>
 </w:styles>
 </file>
 
@@ -2395,11 +2702,31 @@
 </file>
 
 <file path=customXml/item1.xml><?xml version="1.0" encoding="utf-8"?>
-<b:Sources xmlns:b="http://schemas.openxmlformats.org/officeDocument/2006/bibliography" xmlns="http://schemas.openxmlformats.org/officeDocument/2006/bibliography" SelectedStyle="\APASixthEditionOfficeOnline.xsl" StyleName="APA" Version="6"/>
+<b:Sources xmlns:b="http://schemas.openxmlformats.org/officeDocument/2006/bibliography" xmlns="http://schemas.openxmlformats.org/officeDocument/2006/bibliography" SelectedStyle="\APASixthEditionOfficeOnline.xsl" StyleName="APA" Version="6">
+  <b:Source>
+    <b:Tag>Ins90</b:Tag>
+    <b:SourceType>Report</b:SourceType>
+    <b:Guid>{7D1C7791-1C65-4806-A6D9-C93D0783BCF3}</b:Guid>
+    <b:Author>
+      <b:Author>
+        <b:NameList>
+          <b:Person>
+            <b:Last>IEEE</b:Last>
+          </b:Person>
+        </b:NameList>
+      </b:Author>
+    </b:Author>
+    <b:Title>A Compilation of IEEE Standard Computer Glossaries</b:Title>
+    <b:Year>1990</b:Year>
+    <b:Publisher>Institute of Electrical and Electronics Engineers</b:Publisher>
+    <b:City>New York</b:City>
+    <b:RefOrder>1</b:RefOrder>
+  </b:Source>
+</b:Sources>
 </file>
 
 <file path=customXml/itemProps1.xml><?xml version="1.0" encoding="utf-8"?>
-<ds:datastoreItem xmlns:ds="http://schemas.openxmlformats.org/officeDocument/2006/customXml" ds:itemID="{BFEBA55F-9FAA-4D45-BEAB-E5E570BB3126}">
+<ds:datastoreItem xmlns:ds="http://schemas.openxmlformats.org/officeDocument/2006/customXml" ds:itemID="{144E028A-AD7F-48A9-A4BE-1435F2860AC5}">
   <ds:schemaRefs>
     <ds:schemaRef ds:uri="http://schemas.openxmlformats.org/officeDocument/2006/bibliography"/>
   </ds:schemaRefs>

</xml_diff>

<commit_message>
changed the font type and addeed stuff on my section (cryptanalysis)
</commit_message>
<xml_diff>
--- a/Team_Topic_List.docx
+++ b/Team_Topic_List.docx
@@ -140,6 +140,85 @@
           <w:sz w:val="24"/>
         </w:rPr>
       </w:pPr>
+    </w:p>
+    <w:p>
+      <w:pPr>
+        <w:rPr>
+          <w:b/>
+          <w:sz w:val="24"/>
+        </w:rPr>
+      </w:pPr>
+      <w:hyperlink r:id="rId8" w:history="1">
+        <w:r>
+          <w:rPr>
+            <w:rStyle w:val="Hyperlink"/>
+            <w:sz w:val="24"/>
+          </w:rPr>
+          <w:t>https://www.columnit.com/how-to-prevent-cyber-security-mistakes.html</w:t>
+        </w:r>
+      </w:hyperlink>
+      <w:r>
+        <w:rPr>
+          <w:b/>
+          <w:sz w:val="24"/>
+        </w:rPr>
+        <w:t xml:space="preserve"> </w:t>
+      </w:r>
+      <w:r>
+        <w:rPr>
+          <w:b/>
+          <w:noProof/>
+          <w:sz w:val="24"/>
+        </w:rPr>
+        <w:drawing>
+          <wp:inline distT="0" distB="0" distL="0" distR="0">
+            <wp:extent cx="5262880" cy="2966720"/>
+            <wp:effectExtent l="0" t="0" r="0" b="0"/>
+            <wp:docPr id="5" name="Picture 5" descr="C:\Users\chris\Documents\CSENGGroup17\assets\img\cis-top-5-cyber-security-mistakes-companies-make-and-how-to-avoid-them.jpg"/>
+            <wp:cNvGraphicFramePr>
+              <a:graphicFrameLocks xmlns:a="http://schemas.openxmlformats.org/drawingml/2006/main" noChangeAspect="1"/>
+            </wp:cNvGraphicFramePr>
+            <a:graphic xmlns:a="http://schemas.openxmlformats.org/drawingml/2006/main">
+              <a:graphicData uri="http://schemas.openxmlformats.org/drawingml/2006/picture">
+                <pic:pic xmlns:pic="http://schemas.openxmlformats.org/drawingml/2006/picture">
+                  <pic:nvPicPr>
+                    <pic:cNvPr id="0" name="Picture 7" descr="C:\Users\chris\Documents\CSENGGroup17\assets\img\cis-top-5-cyber-security-mistakes-companies-make-and-how-to-avoid-them.jpg"/>
+                    <pic:cNvPicPr>
+                      <a:picLocks noChangeAspect="1" noChangeArrowheads="1"/>
+                    </pic:cNvPicPr>
+                  </pic:nvPicPr>
+                  <pic:blipFill>
+                    <a:blip r:embed="rId9" cstate="print">
+                      <a:extLst>
+                        <a:ext uri="{28A0092B-C50C-407E-A947-70E740481C1C}">
+                          <a14:useLocalDpi xmlns:a14="http://schemas.microsoft.com/office/drawing/2010/main" val="0"/>
+                        </a:ext>
+                      </a:extLst>
+                    </a:blip>
+                    <a:srcRect/>
+                    <a:stretch>
+                      <a:fillRect/>
+                    </a:stretch>
+                  </pic:blipFill>
+                  <pic:spPr bwMode="auto">
+                    <a:xfrm>
+                      <a:off x="0" y="0"/>
+                      <a:ext cx="5262880" cy="2966720"/>
+                    </a:xfrm>
+                    <a:prstGeom prst="rect">
+                      <a:avLst/>
+                    </a:prstGeom>
+                    <a:noFill/>
+                    <a:ln>
+                      <a:noFill/>
+                    </a:ln>
+                  </pic:spPr>
+                </pic:pic>
+              </a:graphicData>
+            </a:graphic>
+          </wp:inline>
+        </w:drawing>
+      </w:r>
     </w:p>
     <w:p>
       <w:pPr>
@@ -286,8 +365,6 @@
         </w:rPr>
         <w:t xml:space="preserve"> to have access to secret information. This requires a lot of logic and super-difficult mathematical formulae. </w:t>
       </w:r>
-      <w:bookmarkStart w:id="0" w:name="_GoBack"/>
-      <w:bookmarkEnd w:id="0"/>
     </w:p>
     <w:p>
       <w:pPr>
@@ -351,6 +428,34 @@
           <w:szCs w:val="24"/>
         </w:rPr>
       </w:pPr>
+    </w:p>
+    <w:p>
+      <w:pPr>
+        <w:rPr>
+          <w:sz w:val="24"/>
+        </w:rPr>
+      </w:pPr>
+      <w:r>
+        <w:rPr>
+          <w:sz w:val="24"/>
+        </w:rPr>
+        <w:t xml:space="preserve">I found this video, it is pretty cool: </w:t>
+      </w:r>
+      <w:hyperlink r:id="rId10" w:history="1">
+        <w:r>
+          <w:rPr>
+            <w:rStyle w:val="Hyperlink"/>
+            <w:sz w:val="24"/>
+          </w:rPr>
+          <w:t>https://www.youtube.com/watch?v=-yFZGF8FHSg</w:t>
+        </w:r>
+      </w:hyperlink>
+      <w:r>
+        <w:rPr>
+          <w:sz w:val="24"/>
+        </w:rPr>
+        <w:t xml:space="preserve"> – Chris.</w:t>
+      </w:r>
     </w:p>
     <w:p>
       <w:pPr>
@@ -430,26 +535,6 @@
     </w:p>
     <w:p>
       <w:pPr>
-        <w:rPr>
-          <w:b/>
-          <w:color w:val="F79646" w:themeColor="accent6"/>
-          <w:sz w:val="24"/>
-          <w:szCs w:val="24"/>
-        </w:rPr>
-      </w:pPr>
-    </w:p>
-    <w:p>
-      <w:pPr>
-        <w:rPr>
-          <w:b/>
-          <w:sz w:val="24"/>
-          <w:szCs w:val="24"/>
-        </w:rPr>
-      </w:pPr>
-    </w:p>
-    <w:p/>
-    <w:p>
-      <w:pPr>
         <w:widowControl/>
         <w:jc w:val="left"/>
       </w:pPr>
@@ -468,8 +553,8 @@
           <w:sz w:val="52"/>
         </w:rPr>
       </w:pPr>
-      <w:bookmarkStart w:id="1" w:name="_CYBER_SECURITY"/>
-      <w:bookmarkEnd w:id="1"/>
+      <w:bookmarkStart w:id="0" w:name="_CYBER_SECURITY"/>
+      <w:bookmarkEnd w:id="0"/>
       <w:r>
         <w:rPr>
           <w:rFonts w:asciiTheme="minorHAnsi" w:hAnsiTheme="minorHAnsi" w:cstheme="minorHAnsi"/>
@@ -528,8 +613,8 @@
           <w:sz w:val="52"/>
         </w:rPr>
       </w:pPr>
-      <w:bookmarkStart w:id="2" w:name="_RELIABILITY_&amp;_MANAGEMENT"/>
-      <w:bookmarkEnd w:id="2"/>
+      <w:bookmarkStart w:id="1" w:name="_RELIABILITY_&amp;_MANAGEMENT"/>
+      <w:bookmarkEnd w:id="1"/>
       <w:r>
         <w:rPr>
           <w:rFonts w:asciiTheme="minorHAnsi" w:hAnsiTheme="minorHAnsi" w:cstheme="minorHAnsi"/>
@@ -560,10 +645,959 @@
       </w:r>
     </w:p>
     <w:p>
-      <w:bookmarkStart w:id="3" w:name="_CRYPTOLOGY"/>
+      <w:bookmarkStart w:id="2" w:name="_CRYPTOLOGY"/>
+      <w:bookmarkEnd w:id="2"/>
+    </w:p>
+    <w:p>
+      <w:r>
+        <w:t>Introduction:</w:t>
+      </w:r>
+    </w:p>
+    <w:p>
+      <w:r>
+        <w:rPr>
+          <w:noProof/>
+        </w:rPr>
+        <w:pict>
+          <v:shapetype id="_x0000_t202" coordsize="21600,21600" o:spt="202" path="m,l,21600r21600,l21600,xe">
+            <v:stroke joinstyle="miter"/>
+            <v:path gradientshapeok="t" o:connecttype="rect"/>
+          </v:shapetype>
+          <v:shape id="_x0000_s1027" type="#_x0000_t202" style="position:absolute;left:0;text-align:left;margin-left:.4pt;margin-top:283.25pt;width:414.4pt;height:.05pt;z-index:251664384;mso-position-horizontal-relative:text;mso-position-vertical-relative:text" stroked="f">
+            <v:textbox style="mso-next-textbox:#_x0000_s1027;mso-fit-shape-to-text:t" inset="0,0,0,0">
+              <w:txbxContent>
+                <w:p>
+                  <w:pPr>
+                    <w:pStyle w:val="Caption"/>
+                    <w:rPr>
+                      <w:noProof/>
+                      <w:sz w:val="21"/>
+                    </w:rPr>
+                  </w:pPr>
+                  <w:r>
+                    <w:t>Cryptanalysis</w:t>
+                  </w:r>
+                </w:p>
+              </w:txbxContent>
+            </v:textbox>
+            <w10:wrap type="topAndBottom"/>
+          </v:shape>
+        </w:pict>
+      </w:r>
+      <w:r>
+        <w:rPr>
+          <w:noProof/>
+        </w:rPr>
+        <w:drawing>
+          <wp:anchor distT="0" distB="0" distL="114300" distR="114300" simplePos="0" relativeHeight="251660800" behindDoc="0" locked="0" layoutInCell="1" allowOverlap="1">
+            <wp:simplePos x="0" y="0"/>
+            <wp:positionH relativeFrom="column">
+              <wp:posOffset>5316</wp:posOffset>
+            </wp:positionH>
+            <wp:positionV relativeFrom="paragraph">
+              <wp:posOffset>31189</wp:posOffset>
+            </wp:positionV>
+            <wp:extent cx="5262880" cy="3509010"/>
+            <wp:effectExtent l="0" t="0" r="0" b="0"/>
+            <wp:wrapTopAndBottom/>
+            <wp:docPr id="4" name="Picture 4" descr="C:\Users\chris\Documents\CSENGGroup17\assets\img\_95354770_gettyimages-524882074.jpg"/>
+            <wp:cNvGraphicFramePr>
+              <a:graphicFrameLocks xmlns:a="http://schemas.openxmlformats.org/drawingml/2006/main" noChangeAspect="1"/>
+            </wp:cNvGraphicFramePr>
+            <a:graphic xmlns:a="http://schemas.openxmlformats.org/drawingml/2006/main">
+              <a:graphicData uri="http://schemas.openxmlformats.org/drawingml/2006/picture">
+                <pic:pic xmlns:pic="http://schemas.openxmlformats.org/drawingml/2006/picture">
+                  <pic:nvPicPr>
+                    <pic:cNvPr id="0" name="Picture 6" descr="C:\Users\chris\Documents\CSENGGroup17\assets\img\_95354770_gettyimages-524882074.jpg"/>
+                    <pic:cNvPicPr>
+                      <a:picLocks noChangeAspect="1" noChangeArrowheads="1"/>
+                    </pic:cNvPicPr>
+                  </pic:nvPicPr>
+                  <pic:blipFill>
+                    <a:blip r:embed="rId11">
+                      <a:extLst>
+                        <a:ext uri="{28A0092B-C50C-407E-A947-70E740481C1C}">
+                          <a14:useLocalDpi xmlns:a14="http://schemas.microsoft.com/office/drawing/2010/main" val="0"/>
+                        </a:ext>
+                      </a:extLst>
+                    </a:blip>
+                    <a:srcRect/>
+                    <a:stretch>
+                      <a:fillRect/>
+                    </a:stretch>
+                  </pic:blipFill>
+                  <pic:spPr bwMode="auto">
+                    <a:xfrm>
+                      <a:off x="0" y="0"/>
+                      <a:ext cx="5262880" cy="3509010"/>
+                    </a:xfrm>
+                    <a:prstGeom prst="rect">
+                      <a:avLst/>
+                    </a:prstGeom>
+                    <a:noFill/>
+                    <a:ln>
+                      <a:noFill/>
+                    </a:ln>
+                  </pic:spPr>
+                </pic:pic>
+              </a:graphicData>
+            </a:graphic>
+          </wp:anchor>
+        </w:drawing>
+      </w:r>
+    </w:p>
+    <w:p>
+      <w:hyperlink r:id="rId12" w:history="1">
+        <w:r>
+          <w:rPr>
+            <w:rStyle w:val="Hyperlink"/>
+          </w:rPr>
+          <w:t>http://www.bbc.co.uk/news/business-39341663</w:t>
+        </w:r>
+      </w:hyperlink>
+      <w:r>
+        <w:t xml:space="preserve"> (Getty Images)</w:t>
+      </w:r>
+    </w:p>
+    <w:p>
+      <w:pPr>
+        <w:rPr>
+          <w:rFonts w:cstheme="minorHAnsi"/>
+          <w:sz w:val="22"/>
+        </w:rPr>
+      </w:pPr>
+    </w:p>
+    <w:p>
+      <w:pPr>
+        <w:rPr>
+          <w:rFonts w:cstheme="minorHAnsi"/>
+          <w:sz w:val="22"/>
+        </w:rPr>
+      </w:pPr>
+      <w:r>
+        <w:rPr>
+          <w:rFonts w:cstheme="minorHAnsi"/>
+          <w:sz w:val="22"/>
+        </w:rPr>
+        <w:t xml:space="preserve">This field is the rival of Cryptography. It focuses on </w:t>
+      </w:r>
+      <w:r>
+        <w:rPr>
+          <w:rFonts w:cstheme="minorHAnsi"/>
+          <w:sz w:val="22"/>
+        </w:rPr>
+        <w:t xml:space="preserve">analysing and ultimately </w:t>
+      </w:r>
+      <w:r>
+        <w:rPr>
+          <w:rFonts w:cstheme="minorHAnsi"/>
+          <w:sz w:val="22"/>
+        </w:rPr>
+        <w:t>breaking a type of code known as ciphers</w:t>
+      </w:r>
+      <w:r>
+        <w:rPr>
+          <w:rFonts w:cstheme="minorHAnsi"/>
+          <w:sz w:val="22"/>
+        </w:rPr>
+        <w:t xml:space="preserve"> to have access to secret information. This requires a lot of logic and super-difficult mathematical formulae. </w:t>
+      </w:r>
+      <w:r>
+        <w:rPr>
+          <w:rFonts w:cstheme="minorHAnsi"/>
+          <w:sz w:val="22"/>
+        </w:rPr>
+        <w:t>This is why this topic is one of the most challenging ones, but also on of the most historic ones in Information Security.</w:t>
+      </w:r>
+    </w:p>
+    <w:p>
+      <w:pPr>
+        <w:rPr>
+          <w:rFonts w:cstheme="minorHAnsi"/>
+          <w:sz w:val="22"/>
+        </w:rPr>
+      </w:pPr>
+    </w:p>
+    <w:p>
+      <w:pPr>
+        <w:rPr>
+          <w:rFonts w:cstheme="minorHAnsi"/>
+          <w:sz w:val="22"/>
+        </w:rPr>
+      </w:pPr>
+    </w:p>
+    <w:p>
+      <w:pPr>
+        <w:rPr>
+          <w:rFonts w:cstheme="minorHAnsi"/>
+          <w:sz w:val="22"/>
+        </w:rPr>
+      </w:pPr>
+      <w:r>
+        <w:rPr>
+          <w:rFonts w:cstheme="minorHAnsi"/>
+          <w:sz w:val="22"/>
+        </w:rPr>
+        <w:t xml:space="preserve">History: </w:t>
+      </w:r>
+    </w:p>
+    <w:p>
+      <w:pPr>
+        <w:rPr>
+          <w:rFonts w:cstheme="minorHAnsi"/>
+          <w:sz w:val="22"/>
+        </w:rPr>
+      </w:pPr>
+    </w:p>
+    <w:p>
+      <w:pPr>
+        <w:rPr>
+          <w:rFonts w:cstheme="minorHAnsi"/>
+          <w:sz w:val="22"/>
+        </w:rPr>
+      </w:pPr>
+      <w:r>
+        <w:rPr>
+          <w:rFonts w:cstheme="minorHAnsi"/>
+          <w:sz w:val="22"/>
+        </w:rPr>
+        <w:t xml:space="preserve">The field of Cryptanalysis has always advanced at the same time as Cryptography. They always go together, despite being absolute opponents, this is why they are viewed as two sides of the same coin. Every time a new cipher is developed, a new cryptanalytic technique evolves to crack it. Sometimes, this takes a long time, and we can see this throughout history. </w:t>
+      </w:r>
+    </w:p>
+    <w:p>
+      <w:pPr>
+        <w:rPr>
+          <w:rFonts w:cstheme="minorHAnsi"/>
+          <w:sz w:val="22"/>
+        </w:rPr>
+      </w:pPr>
+    </w:p>
+    <w:p>
+      <w:pPr>
+        <w:rPr>
+          <w:rFonts w:cstheme="minorHAnsi"/>
+          <w:sz w:val="22"/>
+        </w:rPr>
+      </w:pPr>
+      <w:r>
+        <w:rPr>
+          <w:rFonts w:cstheme="minorHAnsi"/>
+          <w:sz w:val="22"/>
+        </w:rPr>
+        <w:t xml:space="preserve">So that you get an idea of how back this goes, let’s talk about Mary, Queen of Scots in 1587. </w:t>
+      </w:r>
+      <w:r>
+        <w:rPr>
+          <w:rFonts w:cstheme="minorHAnsi"/>
+          <w:sz w:val="22"/>
+        </w:rPr>
+        <w:lastRenderedPageBreak/>
+        <w:t>She was tried and executed for treason due to her involvement in three plots to murder Elizabeth I of England. Mary wo</w:t>
+      </w:r>
+      <w:r>
+        <w:rPr>
+          <w:rFonts w:cstheme="minorHAnsi"/>
+          <w:sz w:val="22"/>
+        </w:rPr>
+        <w:t>uld write letters which discussed</w:t>
+      </w:r>
+      <w:r>
+        <w:rPr>
+          <w:rFonts w:cstheme="minorHAnsi"/>
+          <w:sz w:val="22"/>
+        </w:rPr>
+        <w:t xml:space="preserve"> plans to assassinate Elizabeth, but these were all coded so that nob</w:t>
+      </w:r>
+      <w:r>
+        <w:rPr>
+          <w:rFonts w:cstheme="minorHAnsi"/>
+          <w:sz w:val="22"/>
+        </w:rPr>
+        <w:t>ody except her and her team would understand</w:t>
+      </w:r>
+      <w:r>
+        <w:rPr>
+          <w:rFonts w:cstheme="minorHAnsi"/>
+          <w:sz w:val="22"/>
+        </w:rPr>
+        <w:t>. These plans were revealed after her coded correspondence with oth</w:t>
+      </w:r>
+      <w:r>
+        <w:rPr>
+          <w:rFonts w:cstheme="minorHAnsi"/>
+          <w:sz w:val="22"/>
+        </w:rPr>
+        <w:t>er conspirators was deciphered.</w:t>
+      </w:r>
+    </w:p>
+    <w:p>
+      <w:pPr>
+        <w:rPr>
+          <w:rFonts w:cstheme="minorHAnsi"/>
+          <w:sz w:val="22"/>
+        </w:rPr>
+      </w:pPr>
+    </w:p>
+    <w:p>
+      <w:pPr>
+        <w:rPr>
+          <w:rFonts w:cstheme="minorHAnsi"/>
+          <w:sz w:val="22"/>
+        </w:rPr>
+      </w:pPr>
+      <w:r>
+        <w:rPr>
+          <w:rFonts w:cstheme="minorHAnsi"/>
+          <w:sz w:val="22"/>
+        </w:rPr>
+        <w:t>Now that you get an idea of how old the art of cryptanalysis is. Let’s look at a more recent event: World War II. In this war, the Allies benefitted tremendously from their cryptanalysis success. The most famous examples include the German Enigma Machine and the Lorenz cipher. It is estimated that thanks to this success, the war was shortened by up to two years, saving millions of lives.</w:t>
+      </w:r>
+    </w:p>
+    <w:p>
+      <w:pPr>
+        <w:rPr>
+          <w:rFonts w:cstheme="minorHAnsi"/>
+          <w:sz w:val="22"/>
+        </w:rPr>
+      </w:pPr>
+    </w:p>
+    <w:p>
+      <w:pPr>
+        <w:rPr>
+          <w:rFonts w:cstheme="minorHAnsi"/>
+          <w:sz w:val="22"/>
+        </w:rPr>
+      </w:pPr>
+      <w:hyperlink r:id="rId13" w:history="1">
+        <w:r>
+          <w:rPr>
+            <w:rStyle w:val="Hyperlink"/>
+            <w:rFonts w:cstheme="minorHAnsi"/>
+            <w:sz w:val="22"/>
+          </w:rPr>
+          <w:t>https://www.youtube.com/watch?v=ZVlMJ1tmT_c</w:t>
+        </w:r>
+      </w:hyperlink>
+    </w:p>
+    <w:p>
+      <w:pPr>
+        <w:rPr>
+          <w:rFonts w:cstheme="minorHAnsi"/>
+          <w:sz w:val="22"/>
+        </w:rPr>
+      </w:pPr>
+      <w:bookmarkStart w:id="3" w:name="_GoBack"/>
       <w:bookmarkEnd w:id="3"/>
     </w:p>
-    <w:p/>
+    <w:p>
+      <w:pPr>
+        <w:rPr>
+          <w:rFonts w:cstheme="minorHAnsi"/>
+          <w:sz w:val="22"/>
+        </w:rPr>
+      </w:pPr>
+      <w:r>
+        <w:rPr>
+          <w:rFonts w:cstheme="minorHAnsi"/>
+          <w:sz w:val="22"/>
+        </w:rPr>
+        <w:t>Ever since then, governments throughout the globe have started recognising how important cryptanalysis is, hence they invest in this field. For instance, GCHQ (the British intelligence team in charge of the country digital protection) and the NSA (same as GCHQ but in the US)</w:t>
+      </w:r>
+      <w:r>
+        <w:rPr>
+          <w:rFonts w:cstheme="minorHAnsi"/>
+          <w:sz w:val="22"/>
+        </w:rPr>
+        <w:t xml:space="preserve">, which are still pretty active today, play a very important role make sure that citizens are safe, and that information is not accessed without permission. </w:t>
+      </w:r>
+    </w:p>
+    <w:p>
+      <w:pPr>
+        <w:rPr>
+          <w:rFonts w:cstheme="minorHAnsi"/>
+          <w:sz w:val="22"/>
+        </w:rPr>
+      </w:pPr>
+    </w:p>
+    <w:p>
+      <w:pPr>
+        <w:rPr>
+          <w:rFonts w:cstheme="minorHAnsi"/>
+          <w:sz w:val="22"/>
+        </w:rPr>
+      </w:pPr>
+    </w:p>
+    <w:p>
+      <w:pPr>
+        <w:rPr>
+          <w:rFonts w:cstheme="minorHAnsi"/>
+          <w:sz w:val="22"/>
+        </w:rPr>
+      </w:pPr>
+    </w:p>
+    <w:p>
+      <w:pPr>
+        <w:rPr>
+          <w:rFonts w:cstheme="minorHAnsi"/>
+          <w:sz w:val="22"/>
+        </w:rPr>
+      </w:pPr>
+    </w:p>
+    <w:p>
+      <w:pPr>
+        <w:rPr>
+          <w:rFonts w:cstheme="minorHAnsi"/>
+          <w:sz w:val="22"/>
+        </w:rPr>
+      </w:pPr>
+    </w:p>
+    <w:p>
+      <w:pPr>
+        <w:rPr>
+          <w:rFonts w:cstheme="minorHAnsi"/>
+          <w:sz w:val="22"/>
+        </w:rPr>
+      </w:pPr>
+      <w:r>
+        <w:rPr>
+          <w:rFonts w:cstheme="minorHAnsi"/>
+          <w:sz w:val="22"/>
+        </w:rPr>
+        <w:t xml:space="preserve">Examples: </w:t>
+      </w:r>
+    </w:p>
+    <w:p>
+      <w:pPr>
+        <w:rPr>
+          <w:rFonts w:cstheme="minorHAnsi"/>
+          <w:sz w:val="22"/>
+        </w:rPr>
+      </w:pPr>
+    </w:p>
+    <w:p>
+      <w:pPr>
+        <w:pStyle w:val="ListParagraph"/>
+        <w:numPr>
+          <w:ilvl w:val="0"/>
+          <w:numId w:val="2"/>
+        </w:numPr>
+        <w:ind w:left="284" w:hanging="284"/>
+        <w:rPr>
+          <w:rFonts w:cstheme="minorHAnsi"/>
+          <w:sz w:val="22"/>
+        </w:rPr>
+      </w:pPr>
+      <w:r>
+        <w:rPr>
+          <w:rFonts w:cstheme="minorHAnsi"/>
+          <w:sz w:val="22"/>
+        </w:rPr>
+        <w:t xml:space="preserve">Frequency Analysis: This is one of the most classical tools used to break simple ciphers. In most languages, some letters and combination of letters appear more often than others. </w:t>
+      </w:r>
+      <w:r>
+        <w:rPr>
+          <w:rFonts w:cstheme="minorHAnsi"/>
+          <w:sz w:val="22"/>
+        </w:rPr>
+        <w:t xml:space="preserve">In English, the letter “E” is the most common letter. Similarly, the digraph “TH” is the most likely </w:t>
+      </w:r>
+      <w:r>
+        <w:rPr>
+          <w:rFonts w:cstheme="minorHAnsi"/>
+          <w:sz w:val="22"/>
+        </w:rPr>
+        <w:t>pair of letters</w:t>
+      </w:r>
+      <w:r>
+        <w:rPr>
+          <w:rFonts w:cstheme="minorHAnsi"/>
+          <w:sz w:val="22"/>
+        </w:rPr>
+        <w:t>. These little facts of course vary with language. And in some cases, they</w:t>
+      </w:r>
+      <w:r>
+        <w:rPr>
+          <w:rFonts w:cstheme="minorHAnsi"/>
+          <w:sz w:val="22"/>
+        </w:rPr>
+        <w:t xml:space="preserve"> are not applicable.</w:t>
+      </w:r>
+    </w:p>
+    <w:p>
+      <w:pPr>
+        <w:pStyle w:val="ListParagraph"/>
+        <w:rPr>
+          <w:rFonts w:cstheme="minorHAnsi"/>
+          <w:sz w:val="22"/>
+        </w:rPr>
+      </w:pPr>
+      <w:r>
+        <w:rPr>
+          <w:rFonts w:cstheme="minorHAnsi"/>
+          <w:noProof/>
+          <w:sz w:val="22"/>
+        </w:rPr>
+        <w:drawing>
+          <wp:anchor distT="0" distB="0" distL="114300" distR="114300" simplePos="0" relativeHeight="251658752" behindDoc="0" locked="0" layoutInCell="1" allowOverlap="1">
+            <wp:simplePos x="0" y="0"/>
+            <wp:positionH relativeFrom="column">
+              <wp:posOffset>5080</wp:posOffset>
+            </wp:positionH>
+            <wp:positionV relativeFrom="paragraph">
+              <wp:posOffset>324470</wp:posOffset>
+            </wp:positionV>
+            <wp:extent cx="3242945" cy="2594610"/>
+            <wp:effectExtent l="0" t="0" r="0" b="0"/>
+            <wp:wrapTopAndBottom/>
+            <wp:docPr id="3" name="Picture 3" descr="C:\Users\chris\Documents\CSENGGroup17\assets\img\340px-English_letter_frequency_(alphabetic).svg.png"/>
+            <wp:cNvGraphicFramePr>
+              <a:graphicFrameLocks xmlns:a="http://schemas.openxmlformats.org/drawingml/2006/main" noChangeAspect="1"/>
+            </wp:cNvGraphicFramePr>
+            <a:graphic xmlns:a="http://schemas.openxmlformats.org/drawingml/2006/main">
+              <a:graphicData uri="http://schemas.openxmlformats.org/drawingml/2006/picture">
+                <pic:pic xmlns:pic="http://schemas.openxmlformats.org/drawingml/2006/picture">
+                  <pic:nvPicPr>
+                    <pic:cNvPr id="0" name="Picture 5" descr="C:\Users\chris\Documents\CSENGGroup17\assets\img\340px-English_letter_frequency_(alphabetic).svg.png"/>
+                    <pic:cNvPicPr>
+                      <a:picLocks noChangeAspect="1" noChangeArrowheads="1"/>
+                    </pic:cNvPicPr>
+                  </pic:nvPicPr>
+                  <pic:blipFill>
+                    <a:blip r:embed="rId14">
+                      <a:extLst>
+                        <a:ext uri="{28A0092B-C50C-407E-A947-70E740481C1C}">
+                          <a14:useLocalDpi xmlns:a14="http://schemas.microsoft.com/office/drawing/2010/main" val="0"/>
+                        </a:ext>
+                      </a:extLst>
+                    </a:blip>
+                    <a:srcRect/>
+                    <a:stretch>
+                      <a:fillRect/>
+                    </a:stretch>
+                  </pic:blipFill>
+                  <pic:spPr bwMode="auto">
+                    <a:xfrm>
+                      <a:off x="0" y="0"/>
+                      <a:ext cx="3242945" cy="2594610"/>
+                    </a:xfrm>
+                    <a:prstGeom prst="rect">
+                      <a:avLst/>
+                    </a:prstGeom>
+                    <a:noFill/>
+                    <a:ln>
+                      <a:noFill/>
+                    </a:ln>
+                  </pic:spPr>
+                </pic:pic>
+              </a:graphicData>
+            </a:graphic>
+          </wp:anchor>
+        </w:drawing>
+      </w:r>
+    </w:p>
+    <w:p>
+      <w:pPr>
+        <w:pStyle w:val="ListParagraph"/>
+        <w:keepNext/>
+      </w:pPr>
+    </w:p>
+    <w:p>
+      <w:pPr>
+        <w:pStyle w:val="Caption"/>
+        <w:rPr>
+          <w:rFonts w:cstheme="minorHAnsi"/>
+          <w:sz w:val="22"/>
+        </w:rPr>
+      </w:pPr>
+      <w:r>
+        <w:t xml:space="preserve">Frequency Analysis of English </w:t>
+      </w:r>
+    </w:p>
+    <w:p>
+      <w:pPr>
+        <w:pStyle w:val="ListParagraph"/>
+        <w:rPr>
+          <w:rFonts w:cstheme="minorHAnsi"/>
+          <w:sz w:val="22"/>
+        </w:rPr>
+      </w:pPr>
+    </w:p>
+    <w:p>
+      <w:pPr>
+        <w:pStyle w:val="ListParagraph"/>
+        <w:rPr>
+          <w:rFonts w:cstheme="minorHAnsi"/>
+          <w:sz w:val="22"/>
+        </w:rPr>
+      </w:pPr>
+      <w:hyperlink r:id="rId15" w:history="1">
+        <w:r>
+          <w:rPr>
+            <w:rStyle w:val="Hyperlink"/>
+            <w:rFonts w:cstheme="minorHAnsi"/>
+            <w:sz w:val="22"/>
+          </w:rPr>
+          <w:t>https://en.wikipedia.org/wiki/Frequency_analysis</w:t>
+        </w:r>
+      </w:hyperlink>
+    </w:p>
+    <w:p>
+      <w:pPr>
+        <w:pStyle w:val="ListParagraph"/>
+        <w:rPr>
+          <w:rFonts w:cstheme="minorHAnsi"/>
+          <w:sz w:val="22"/>
+        </w:rPr>
+      </w:pPr>
+    </w:p>
+    <w:p>
+      <w:pPr>
+        <w:pStyle w:val="ListParagraph"/>
+        <w:numPr>
+          <w:ilvl w:val="0"/>
+          <w:numId w:val="2"/>
+        </w:numPr>
+        <w:ind w:left="360"/>
+        <w:rPr>
+          <w:rFonts w:cstheme="minorHAnsi"/>
+          <w:sz w:val="22"/>
+        </w:rPr>
+      </w:pPr>
+      <w:r>
+        <w:rPr>
+          <w:rFonts w:cstheme="minorHAnsi"/>
+          <w:sz w:val="22"/>
+        </w:rPr>
+        <w:t xml:space="preserve">Polyalphabetic Cypher: For centuries, this cypher was considered to be completely secure: “le chiffre indéchiffrable - </w:t>
+      </w:r>
+      <w:r>
+        <w:rPr>
+          <w:rFonts w:cstheme="minorHAnsi"/>
+          <w:sz w:val="22"/>
+        </w:rPr>
+        <w:t>the indecipherable cipher”</w:t>
+      </w:r>
+      <w:r>
+        <w:rPr>
+          <w:rFonts w:cstheme="minorHAnsi"/>
+          <w:sz w:val="22"/>
+        </w:rPr>
+        <w:t xml:space="preserve"> they called it. The French diplomat that came up with it, Blaise de Vigen</w:t>
+      </w:r>
+      <w:r>
+        <w:t>ère</w:t>
+      </w:r>
+      <w:r>
+        <w:t xml:space="preserve">, thought it would be impossible to break. But he was wrong. Charles Babbage and Friedrich Kasiski succeded in breaking it, however it took them centuries! </w:t>
+      </w:r>
+    </w:p>
+    <w:p>
+      <w:pPr>
+        <w:pStyle w:val="ListParagraph"/>
+        <w:rPr>
+          <w:rFonts w:cstheme="minorHAnsi"/>
+          <w:sz w:val="22"/>
+        </w:rPr>
+      </w:pPr>
+    </w:p>
+    <w:p>
+      <w:pPr>
+        <w:pStyle w:val="ListParagraph"/>
+        <w:keepNext/>
+        <w:ind w:left="360"/>
+      </w:pPr>
+      <w:r>
+        <w:rPr>
+          <w:rFonts w:cstheme="minorHAnsi"/>
+          <w:noProof/>
+          <w:sz w:val="22"/>
+        </w:rPr>
+        <w:drawing>
+          <wp:anchor distT="0" distB="0" distL="114300" distR="114300" simplePos="0" relativeHeight="251656704" behindDoc="0" locked="0" layoutInCell="1" allowOverlap="1">
+            <wp:simplePos x="0" y="0"/>
+            <wp:positionH relativeFrom="column">
+              <wp:posOffset>5080</wp:posOffset>
+            </wp:positionH>
+            <wp:positionV relativeFrom="paragraph">
+              <wp:posOffset>405130</wp:posOffset>
+            </wp:positionV>
+            <wp:extent cx="5273675" cy="3338830"/>
+            <wp:effectExtent l="0" t="0" r="0" b="0"/>
+            <wp:wrapTopAndBottom/>
+            <wp:docPr id="2" name="Picture 2" descr="C:\Users\chris\Documents\CSENGGroup17\assets\img\FIG-VIG-Table.jpg"/>
+            <wp:cNvGraphicFramePr>
+              <a:graphicFrameLocks xmlns:a="http://schemas.openxmlformats.org/drawingml/2006/main" noChangeAspect="1"/>
+            </wp:cNvGraphicFramePr>
+            <a:graphic xmlns:a="http://schemas.openxmlformats.org/drawingml/2006/main">
+              <a:graphicData uri="http://schemas.openxmlformats.org/drawingml/2006/picture">
+                <pic:pic xmlns:pic="http://schemas.openxmlformats.org/drawingml/2006/picture">
+                  <pic:nvPicPr>
+                    <pic:cNvPr id="0" name="Picture 4" descr="C:\Users\chris\Documents\CSENGGroup17\assets\img\FIG-VIG-Table.jpg"/>
+                    <pic:cNvPicPr>
+                      <a:picLocks noChangeAspect="1" noChangeArrowheads="1"/>
+                    </pic:cNvPicPr>
+                  </pic:nvPicPr>
+                  <pic:blipFill>
+                    <a:blip r:embed="rId16">
+                      <a:extLst>
+                        <a:ext uri="{28A0092B-C50C-407E-A947-70E740481C1C}">
+                          <a14:useLocalDpi xmlns:a14="http://schemas.microsoft.com/office/drawing/2010/main" val="0"/>
+                        </a:ext>
+                      </a:extLst>
+                    </a:blip>
+                    <a:srcRect/>
+                    <a:stretch>
+                      <a:fillRect/>
+                    </a:stretch>
+                  </pic:blipFill>
+                  <pic:spPr bwMode="auto">
+                    <a:xfrm>
+                      <a:off x="0" y="0"/>
+                      <a:ext cx="5273675" cy="3338830"/>
+                    </a:xfrm>
+                    <a:prstGeom prst="rect">
+                      <a:avLst/>
+                    </a:prstGeom>
+                    <a:noFill/>
+                    <a:ln>
+                      <a:noFill/>
+                    </a:ln>
+                  </pic:spPr>
+                </pic:pic>
+              </a:graphicData>
+            </a:graphic>
+          </wp:anchor>
+        </w:drawing>
+      </w:r>
+    </w:p>
+    <w:p>
+      <w:pPr>
+        <w:pStyle w:val="Caption"/>
+        <w:rPr>
+          <w:rFonts w:cstheme="minorHAnsi"/>
+          <w:sz w:val="22"/>
+        </w:rPr>
+      </w:pPr>
+      <w:r>
+        <w:t>The Vigenère Square (used to produce this polyalphabetic cypher)</w:t>
+      </w:r>
+    </w:p>
+    <w:p>
+      <w:pPr>
+        <w:pStyle w:val="ListParagraph"/>
+        <w:rPr>
+          <w:rFonts w:cstheme="minorHAnsi"/>
+          <w:sz w:val="22"/>
+        </w:rPr>
+      </w:pPr>
+    </w:p>
+    <w:p>
+      <w:pPr>
+        <w:pStyle w:val="ListParagraph"/>
+        <w:rPr>
+          <w:rFonts w:cstheme="minorHAnsi"/>
+          <w:sz w:val="22"/>
+        </w:rPr>
+      </w:pPr>
+      <w:hyperlink r:id="rId17" w:history="1">
+        <w:r>
+          <w:rPr>
+            <w:rStyle w:val="Hyperlink"/>
+            <w:rFonts w:cstheme="minorHAnsi"/>
+            <w:sz w:val="22"/>
+          </w:rPr>
+          <w:t>http://pages.mtu.edu/~shene/NSF-4/Tutorial/VIG/Vig-Base.html</w:t>
+        </w:r>
+      </w:hyperlink>
+    </w:p>
+    <w:p>
+      <w:pPr>
+        <w:pStyle w:val="ListParagraph"/>
+        <w:rPr>
+          <w:rFonts w:cstheme="minorHAnsi"/>
+          <w:sz w:val="22"/>
+        </w:rPr>
+      </w:pPr>
+    </w:p>
+    <w:p>
+      <w:pPr>
+        <w:pStyle w:val="ListParagraph"/>
+        <w:numPr>
+          <w:ilvl w:val="0"/>
+          <w:numId w:val="2"/>
+        </w:numPr>
+        <w:ind w:left="360"/>
+        <w:rPr>
+          <w:rFonts w:cstheme="minorHAnsi"/>
+          <w:sz w:val="22"/>
+        </w:rPr>
+      </w:pPr>
+      <w:r>
+        <w:rPr>
+          <w:noProof/>
+        </w:rPr>
+        <w:lastRenderedPageBreak/>
+        <w:pict>
+          <v:shape id="_x0000_s1026" type="#_x0000_t202" style="position:absolute;left:0;text-align:left;margin-left:5.4pt;margin-top:331.05pt;width:415.25pt;height:.05pt;z-index:251660288;mso-position-horizontal-relative:text;mso-position-vertical-relative:text" stroked="f">
+            <v:textbox style="mso-fit-shape-to-text:t" inset="0,0,0,0">
+              <w:txbxContent>
+                <w:p>
+                  <w:pPr>
+                    <w:pStyle w:val="Caption"/>
+                    <w:rPr>
+                      <w:rFonts w:cstheme="minorHAnsi"/>
+                      <w:noProof/>
+                    </w:rPr>
+                  </w:pPr>
+                  <w:r>
+                    <w:t xml:space="preserve">The Bombe at The Imitation Game (TV Adaptation of Alan Turing’s Story) </w:t>
+                  </w:r>
+                </w:p>
+              </w:txbxContent>
+            </v:textbox>
+          </v:shape>
+        </w:pict>
+      </w:r>
+      <w:r>
+        <w:rPr>
+          <w:rFonts w:cstheme="minorHAnsi"/>
+          <w:noProof/>
+          <w:sz w:val="22"/>
+        </w:rPr>
+        <w:drawing>
+          <wp:anchor distT="0" distB="0" distL="114300" distR="114300" simplePos="0" relativeHeight="251654656" behindDoc="0" locked="0" layoutInCell="1" allowOverlap="1">
+            <wp:simplePos x="0" y="0"/>
+            <wp:positionH relativeFrom="column">
+              <wp:posOffset>68875</wp:posOffset>
+            </wp:positionH>
+            <wp:positionV relativeFrom="paragraph">
+              <wp:posOffset>958009</wp:posOffset>
+            </wp:positionV>
+            <wp:extent cx="5273675" cy="3189605"/>
+            <wp:effectExtent l="0" t="0" r="0" b="0"/>
+            <wp:wrapSquare wrapText="bothSides"/>
+            <wp:docPr id="1" name="Picture 1" descr="C:\Users\chris\Documents\CSENGGroup17\assets\img\the-imitation-game-2.png"/>
+            <wp:cNvGraphicFramePr>
+              <a:graphicFrameLocks xmlns:a="http://schemas.openxmlformats.org/drawingml/2006/main" noChangeAspect="1"/>
+            </wp:cNvGraphicFramePr>
+            <a:graphic xmlns:a="http://schemas.openxmlformats.org/drawingml/2006/main">
+              <a:graphicData uri="http://schemas.openxmlformats.org/drawingml/2006/picture">
+                <pic:pic xmlns:pic="http://schemas.openxmlformats.org/drawingml/2006/picture">
+                  <pic:nvPicPr>
+                    <pic:cNvPr id="0" name="Picture 3" descr="C:\Users\chris\Documents\CSENGGroup17\assets\img\the-imitation-game-2.png"/>
+                    <pic:cNvPicPr>
+                      <a:picLocks noChangeAspect="1" noChangeArrowheads="1"/>
+                    </pic:cNvPicPr>
+                  </pic:nvPicPr>
+                  <pic:blipFill>
+                    <a:blip r:embed="rId18">
+                      <a:extLst>
+                        <a:ext uri="{28A0092B-C50C-407E-A947-70E740481C1C}">
+                          <a14:useLocalDpi xmlns:a14="http://schemas.microsoft.com/office/drawing/2010/main" val="0"/>
+                        </a:ext>
+                      </a:extLst>
+                    </a:blip>
+                    <a:srcRect/>
+                    <a:stretch>
+                      <a:fillRect/>
+                    </a:stretch>
+                  </pic:blipFill>
+                  <pic:spPr bwMode="auto">
+                    <a:xfrm>
+                      <a:off x="0" y="0"/>
+                      <a:ext cx="5273675" cy="3189605"/>
+                    </a:xfrm>
+                    <a:prstGeom prst="rect">
+                      <a:avLst/>
+                    </a:prstGeom>
+                    <a:noFill/>
+                    <a:ln>
+                      <a:noFill/>
+                    </a:ln>
+                  </pic:spPr>
+                </pic:pic>
+              </a:graphicData>
+            </a:graphic>
+          </wp:anchor>
+        </w:drawing>
+      </w:r>
+      <w:r>
+        <w:rPr>
+          <w:rFonts w:cstheme="minorHAnsi"/>
+          <w:sz w:val="22"/>
+        </w:rPr>
+        <w:t>The Bombe: This one was the machine that Alan Turing, the father of Computer Science, and his team developed in order to break the Enigma, mentioned before. It was an electro-mechanical device used to decipher secret messages coming from Germany during World War II.</w:t>
+      </w:r>
+    </w:p>
+    <w:p>
+      <w:pPr>
+        <w:pStyle w:val="ListParagraph"/>
+        <w:rPr>
+          <w:rFonts w:cstheme="minorHAnsi"/>
+          <w:sz w:val="22"/>
+        </w:rPr>
+      </w:pPr>
+    </w:p>
+    <w:p>
+      <w:pPr>
+        <w:rPr>
+          <w:rFonts w:cstheme="minorHAnsi"/>
+          <w:sz w:val="22"/>
+        </w:rPr>
+      </w:pPr>
+    </w:p>
+    <w:p>
+      <w:pPr>
+        <w:pStyle w:val="ListParagraph"/>
+        <w:rPr>
+          <w:rFonts w:cstheme="minorHAnsi"/>
+          <w:sz w:val="22"/>
+        </w:rPr>
+      </w:pPr>
+      <w:hyperlink r:id="rId19" w:history="1">
+        <w:r>
+          <w:rPr>
+            <w:rStyle w:val="Hyperlink"/>
+            <w:rFonts w:cstheme="minorHAnsi"/>
+            <w:sz w:val="22"/>
+          </w:rPr>
+          <w:t>https://logosconcarne.com/2016/02/11/the-imitation-game/</w:t>
+        </w:r>
+      </w:hyperlink>
+    </w:p>
+    <w:p>
+      <w:pPr>
+        <w:pStyle w:val="ListParagraph"/>
+        <w:rPr>
+          <w:rFonts w:cstheme="minorHAnsi"/>
+          <w:sz w:val="22"/>
+        </w:rPr>
+      </w:pPr>
+    </w:p>
+    <w:p>
+      <w:pPr>
+        <w:pStyle w:val="ListParagraph"/>
+        <w:ind w:left="360"/>
+        <w:rPr>
+          <w:rFonts w:cstheme="minorHAnsi"/>
+          <w:sz w:val="22"/>
+        </w:rPr>
+      </w:pPr>
+    </w:p>
+    <w:p>
+      <w:pPr>
+        <w:rPr>
+          <w:sz w:val="24"/>
+        </w:rPr>
+      </w:pPr>
+      <w:r>
+        <w:rPr>
+          <w:rFonts w:cstheme="minorHAnsi"/>
+          <w:sz w:val="22"/>
+        </w:rPr>
+        <w:t xml:space="preserve">Researchers: </w:t>
+      </w:r>
+    </w:p>
     <w:p/>
     <w:p/>
     <w:p/>
@@ -1020,6 +2054,119 @@
 <file path=word/numbering.xml><?xml version="1.0" encoding="utf-8"?>
 <w:numbering xmlns:wpc="http://schemas.microsoft.com/office/word/2010/wordprocessingCanvas" xmlns:cx="http://schemas.microsoft.com/office/drawing/2014/chartex" xmlns:cx1="http://schemas.microsoft.com/office/drawing/2015/9/8/chartex" xmlns:cx2="http://schemas.microsoft.com/office/drawing/2015/10/21/chartex" xmlns:cx3="http://schemas.microsoft.com/office/drawing/2016/5/9/chartex" xmlns:cx4="http://schemas.microsoft.com/office/drawing/2016/5/10/chartex" xmlns:cx5="http://schemas.microsoft.com/office/drawing/2016/5/11/chartex" xmlns:cx6="http://schemas.microsoft.com/office/drawing/2016/5/12/chartex" xmlns:cx7="http://schemas.microsoft.com/office/drawing/2016/5/13/chartex" xmlns:cx8="http://schemas.microsoft.com/office/drawing/2016/5/14/chartex" xmlns:mc="http://schemas.openxmlformats.org/markup-compatibility/2006" xmlns:aink="http://schemas.microsoft.com/office/drawing/2016/ink" xmlns:am3d="http://schemas.microsoft.com/office/drawing/2017/model3d" xmlns:o="urn:schemas-microsoft-com:office:office" xmlns:r="http://schemas.openxmlformats.org/officeDocument/2006/relationships" xmlns:m="http://schemas.openxmlformats.org/officeDocument/2006/math" xmlns:v="urn:schemas-microsoft-com:vml" xmlns:wp14="http://schemas.microsoft.com/office/word/2010/wordprocessingDrawing" xmlns:wp="http://schemas.openxmlformats.org/drawingml/2006/wordprocessingDrawing" xmlns:w10="urn:schemas-microsoft-com:office:word" xmlns:w="http://schemas.openxmlformats.org/wordprocessingml/2006/main" xmlns:w14="http://schemas.microsoft.com/office/word/2010/wordml" xmlns:w15="http://schemas.microsoft.com/office/word/2012/wordml" xmlns:w16cid="http://schemas.microsoft.com/office/word/2016/wordml/cid" xmlns:w16se="http://schemas.microsoft.com/office/word/2015/wordml/symex" xmlns:wpg="http://schemas.microsoft.com/office/word/2010/wordprocessingGroup" xmlns:wpi="http://schemas.microsoft.com/office/word/2010/wordprocessingInk" xmlns:wne="http://schemas.microsoft.com/office/word/2006/wordml" xmlns:wps="http://schemas.microsoft.com/office/word/2010/wordprocessingShape" mc:Ignorable="w14 w15 w16se w16cid wp14">
   <w:abstractNum w:abstractNumId="0" w15:restartNumberingAfterBreak="0">
+    <w:nsid w:val="3014290A"/>
+    <w:multiLevelType w:val="hybridMultilevel"/>
+    <w:tmpl w:val="64582490"/>
+    <w:lvl w:ilvl="0" w:tplc="08090001">
+      <w:start w:val="1"/>
+      <w:numFmt w:val="bullet"/>
+      <w:lvlText w:val=""/>
+      <w:lvlJc w:val="left"/>
+      <w:pPr>
+        <w:ind w:left="720" w:hanging="360"/>
+      </w:pPr>
+      <w:rPr>
+        <w:rFonts w:ascii="Symbol" w:hAnsi="Symbol" w:hint="default"/>
+      </w:rPr>
+    </w:lvl>
+    <w:lvl w:ilvl="1" w:tplc="08090003">
+      <w:start w:val="1"/>
+      <w:numFmt w:val="bullet"/>
+      <w:lvlText w:val="o"/>
+      <w:lvlJc w:val="left"/>
+      <w:pPr>
+        <w:ind w:left="1440" w:hanging="360"/>
+      </w:pPr>
+      <w:rPr>
+        <w:rFonts w:ascii="Courier New" w:hAnsi="Courier New" w:cs="Courier New" w:hint="default"/>
+      </w:rPr>
+    </w:lvl>
+    <w:lvl w:ilvl="2" w:tplc="08090005">
+      <w:start w:val="1"/>
+      <w:numFmt w:val="bullet"/>
+      <w:lvlText w:val=""/>
+      <w:lvlJc w:val="left"/>
+      <w:pPr>
+        <w:ind w:left="2160" w:hanging="360"/>
+      </w:pPr>
+      <w:rPr>
+        <w:rFonts w:ascii="Wingdings" w:hAnsi="Wingdings" w:hint="default"/>
+      </w:rPr>
+    </w:lvl>
+    <w:lvl w:ilvl="3" w:tplc="08090001" w:tentative="1">
+      <w:start w:val="1"/>
+      <w:numFmt w:val="bullet"/>
+      <w:lvlText w:val=""/>
+      <w:lvlJc w:val="left"/>
+      <w:pPr>
+        <w:ind w:left="2880" w:hanging="360"/>
+      </w:pPr>
+      <w:rPr>
+        <w:rFonts w:ascii="Symbol" w:hAnsi="Symbol" w:hint="default"/>
+      </w:rPr>
+    </w:lvl>
+    <w:lvl w:ilvl="4" w:tplc="08090003" w:tentative="1">
+      <w:start w:val="1"/>
+      <w:numFmt w:val="bullet"/>
+      <w:lvlText w:val="o"/>
+      <w:lvlJc w:val="left"/>
+      <w:pPr>
+        <w:ind w:left="3600" w:hanging="360"/>
+      </w:pPr>
+      <w:rPr>
+        <w:rFonts w:ascii="Courier New" w:hAnsi="Courier New" w:cs="Courier New" w:hint="default"/>
+      </w:rPr>
+    </w:lvl>
+    <w:lvl w:ilvl="5" w:tplc="08090005" w:tentative="1">
+      <w:start w:val="1"/>
+      <w:numFmt w:val="bullet"/>
+      <w:lvlText w:val=""/>
+      <w:lvlJc w:val="left"/>
+      <w:pPr>
+        <w:ind w:left="4320" w:hanging="360"/>
+      </w:pPr>
+      <w:rPr>
+        <w:rFonts w:ascii="Wingdings" w:hAnsi="Wingdings" w:hint="default"/>
+      </w:rPr>
+    </w:lvl>
+    <w:lvl w:ilvl="6" w:tplc="08090001" w:tentative="1">
+      <w:start w:val="1"/>
+      <w:numFmt w:val="bullet"/>
+      <w:lvlText w:val=""/>
+      <w:lvlJc w:val="left"/>
+      <w:pPr>
+        <w:ind w:left="5040" w:hanging="360"/>
+      </w:pPr>
+      <w:rPr>
+        <w:rFonts w:ascii="Symbol" w:hAnsi="Symbol" w:hint="default"/>
+      </w:rPr>
+    </w:lvl>
+    <w:lvl w:ilvl="7" w:tplc="08090003" w:tentative="1">
+      <w:start w:val="1"/>
+      <w:numFmt w:val="bullet"/>
+      <w:lvlText w:val="o"/>
+      <w:lvlJc w:val="left"/>
+      <w:pPr>
+        <w:ind w:left="5760" w:hanging="360"/>
+      </w:pPr>
+      <w:rPr>
+        <w:rFonts w:ascii="Courier New" w:hAnsi="Courier New" w:cs="Courier New" w:hint="default"/>
+      </w:rPr>
+    </w:lvl>
+    <w:lvl w:ilvl="8" w:tplc="08090005" w:tentative="1">
+      <w:start w:val="1"/>
+      <w:numFmt w:val="bullet"/>
+      <w:lvlText w:val=""/>
+      <w:lvlJc w:val="left"/>
+      <w:pPr>
+        <w:ind w:left="6480" w:hanging="360"/>
+      </w:pPr>
+      <w:rPr>
+        <w:rFonts w:ascii="Wingdings" w:hAnsi="Wingdings" w:hint="default"/>
+      </w:rPr>
+    </w:lvl>
+  </w:abstractNum>
+  <w:abstractNum w:abstractNumId="1" w15:restartNumberingAfterBreak="0">
     <w:nsid w:val="65D575C2"/>
     <w:multiLevelType w:val="hybridMultilevel"/>
     <w:tmpl w:val="B05AF01A"/>
@@ -1133,6 +2280,9 @@
     </w:lvl>
   </w:abstractNum>
   <w:num w:numId="1">
+    <w:abstractNumId w:val="1"/>
+  </w:num>
+  <w:num w:numId="2">
     <w:abstractNumId w:val="0"/>
   </w:num>
 </w:numbering>
@@ -1787,6 +2937,99 @@
       <w:u w:val="single"/>
     </w:rPr>
   </w:style>
+  <w:style w:type="paragraph" w:styleId="EndnoteText">
+    <w:name w:val="endnote text"/>
+    <w:basedOn w:val="Normal"/>
+    <w:link w:val="EndnoteTextChar"/>
+    <w:uiPriority w:val="99"/>
+    <w:semiHidden/>
+    <w:unhideWhenUsed/>
+    <w:rsid w:val="00B31C32"/>
+    <w:rPr>
+      <w:sz w:val="20"/>
+      <w:szCs w:val="20"/>
+    </w:rPr>
+  </w:style>
+  <w:style w:type="character" w:customStyle="1" w:styleId="EndnoteTextChar">
+    <w:name w:val="Endnote Text Char"/>
+    <w:basedOn w:val="DefaultParagraphFont"/>
+    <w:link w:val="EndnoteText"/>
+    <w:uiPriority w:val="99"/>
+    <w:semiHidden/>
+    <w:rsid w:val="00B31C32"/>
+    <w:rPr>
+      <w:sz w:val="20"/>
+      <w:szCs w:val="20"/>
+      <w:lang w:val="en-GB"/>
+    </w:rPr>
+  </w:style>
+  <w:style w:type="character" w:styleId="EndnoteReference">
+    <w:name w:val="endnote reference"/>
+    <w:basedOn w:val="DefaultParagraphFont"/>
+    <w:uiPriority w:val="99"/>
+    <w:semiHidden/>
+    <w:unhideWhenUsed/>
+    <w:rsid w:val="00B31C32"/>
+    <w:rPr>
+      <w:vertAlign w:val="superscript"/>
+    </w:rPr>
+  </w:style>
+  <w:style w:type="paragraph" w:styleId="FootnoteText">
+    <w:name w:val="footnote text"/>
+    <w:basedOn w:val="Normal"/>
+    <w:link w:val="FootnoteTextChar"/>
+    <w:uiPriority w:val="99"/>
+    <w:semiHidden/>
+    <w:unhideWhenUsed/>
+    <w:rsid w:val="00B31C32"/>
+    <w:rPr>
+      <w:sz w:val="20"/>
+      <w:szCs w:val="20"/>
+    </w:rPr>
+  </w:style>
+  <w:style w:type="character" w:customStyle="1" w:styleId="FootnoteTextChar">
+    <w:name w:val="Footnote Text Char"/>
+    <w:basedOn w:val="DefaultParagraphFont"/>
+    <w:link w:val="FootnoteText"/>
+    <w:uiPriority w:val="99"/>
+    <w:semiHidden/>
+    <w:rsid w:val="00B31C32"/>
+    <w:rPr>
+      <w:sz w:val="20"/>
+      <w:szCs w:val="20"/>
+      <w:lang w:val="en-GB"/>
+    </w:rPr>
+  </w:style>
+  <w:style w:type="character" w:styleId="FootnoteReference">
+    <w:name w:val="footnote reference"/>
+    <w:basedOn w:val="DefaultParagraphFont"/>
+    <w:uiPriority w:val="99"/>
+    <w:semiHidden/>
+    <w:unhideWhenUsed/>
+    <w:rsid w:val="00B31C32"/>
+    <w:rPr>
+      <w:vertAlign w:val="superscript"/>
+    </w:rPr>
+  </w:style>
+  <w:style w:type="paragraph" w:styleId="Caption">
+    <w:name w:val="caption"/>
+    <w:basedOn w:val="Normal"/>
+    <w:next w:val="Normal"/>
+    <w:uiPriority w:val="35"/>
+    <w:unhideWhenUsed/>
+    <w:qFormat/>
+    <w:rsid w:val="00B31C32"/>
+    <w:pPr>
+      <w:spacing w:after="200"/>
+    </w:pPr>
+    <w:rPr>
+      <w:i/>
+      <w:iCs/>
+      <w:color w:val="1F497D" w:themeColor="text2"/>
+      <w:sz w:val="18"/>
+      <w:szCs w:val="18"/>
+    </w:rPr>
+  </w:style>
 </w:styles>
 </file>
 
@@ -2098,7 +3341,7 @@
 </file>
 
 <file path=customXml/itemProps1.xml><?xml version="1.0" encoding="utf-8"?>
-<ds:datastoreItem xmlns:ds="http://schemas.openxmlformats.org/officeDocument/2006/customXml" ds:itemID="{E2DEBA20-EFDE-4CC4-B345-F4FF29181206}">
+<ds:datastoreItem xmlns:ds="http://schemas.openxmlformats.org/officeDocument/2006/customXml" ds:itemID="{61E4D076-3E73-494E-88E9-4F89DB12DE29}">
   <ds:schemaRefs>
     <ds:schemaRef ds:uri="http://schemas.openxmlformats.org/officeDocument/2006/bibliography"/>
   </ds:schemaRefs>

</xml_diff>

<commit_message>
some progress in cryptanalysis section
</commit_message>
<xml_diff>
--- a/Team_Topic_List.docx
+++ b/Team_Topic_List.docx
@@ -800,14 +800,7 @@
           <w:rFonts w:cstheme="minorHAnsi"/>
           <w:sz w:val="22"/>
         </w:rPr>
-        <w:t xml:space="preserve"> to have access to secret information. This requires a lot of logic and super-difficult mathematical formulae. </w:t>
-      </w:r>
-      <w:r>
-        <w:rPr>
-          <w:rFonts w:cstheme="minorHAnsi"/>
-          <w:sz w:val="22"/>
-        </w:rPr>
-        <w:t>This is why this topic is one of the most challenging ones, but also on of the most historic ones in Information Security.</w:t>
+        <w:t xml:space="preserve"> to have access to secret information. This requires a lot of logic and super-difficult mathematical formulae. This is why this topic is one of the most challenging ones, but also on of the most historic ones in Information Security.</w:t>
       </w:r>
     </w:p>
     <w:p>
@@ -950,7 +943,14 @@
           <w:rFonts w:cstheme="minorHAnsi"/>
           <w:sz w:val="22"/>
         </w:rPr>
-        <w:t>Now that you get an idea of how old the art of cryptanalysis is. Let’s look at a more recent event: World War II. In this war, the Allies benefitted tremendously from their cryptanalysis success. The most famous examples include the German Enigma Machine and the Lorenz cipher. It is estimated that thanks to this success, the war was shortened by up to two years, saving millions of lives.</w:t>
+        <w:t>Now that you understand</w:t>
+      </w:r>
+      <w:r>
+        <w:rPr>
+          <w:rFonts w:cstheme="minorHAnsi"/>
+          <w:sz w:val="22"/>
+        </w:rPr>
+        <w:t xml:space="preserve"> of how old the art of cryptanalysis is. Let’s look at a more recent event: World War II. In this war, the Allies benefitted tremendously from their cryptanalysis success. The most famous examples include the German Enigma Machine and the Lorenz cipher. It is estimated that thanks to this success, the war was shortened by up to two years, saving millions of lives.</w:t>
       </w:r>
     </w:p>
     <w:p>
@@ -986,8 +986,6 @@
           <w:sz w:val="22"/>
         </w:rPr>
       </w:pPr>
-      <w:bookmarkStart w:id="3" w:name="_GoBack"/>
-      <w:bookmarkEnd w:id="3"/>
     </w:p>
     <w:p>
       <w:pPr>
@@ -1221,6 +1219,16 @@
           <w:sz w:val="22"/>
         </w:rPr>
       </w:pPr>
+      <w:hyperlink r:id="rId15" w:history="1">
+        <w:r>
+          <w:rPr>
+            <w:rStyle w:val="Hyperlink"/>
+            <w:rFonts w:cstheme="minorHAnsi"/>
+            <w:sz w:val="22"/>
+          </w:rPr>
+          <w:t>https://commons.wikimedia.org/wiki/File:Frecuencia_de_uso_de_letras_en_espa%C3%B1ol.PNG</w:t>
+        </w:r>
+      </w:hyperlink>
     </w:p>
     <w:p>
       <w:pPr>
@@ -1230,7 +1238,79 @@
           <w:sz w:val="22"/>
         </w:rPr>
       </w:pPr>
-      <w:hyperlink r:id="rId15" w:history="1">
+      <w:r>
+        <w:rPr>
+          <w:rFonts w:cstheme="minorHAnsi"/>
+          <w:sz w:val="22"/>
+        </w:rPr>
+        <w:t xml:space="preserve"> </w:t>
+      </w:r>
+      <w:r>
+        <w:rPr>
+          <w:rFonts w:cstheme="minorHAnsi"/>
+          <w:noProof/>
+          <w:sz w:val="22"/>
+        </w:rPr>
+        <w:drawing>
+          <wp:inline distT="0" distB="0" distL="0" distR="0">
+            <wp:extent cx="2487544" cy="2187386"/>
+            <wp:effectExtent l="0" t="0" r="0" b="0"/>
+            <wp:docPr id="6" name="Picture 6" descr="C:\Users\chris\Documents\CSENGGroup17\assets\img\frequencyAnalysisES.png"/>
+            <wp:cNvGraphicFramePr>
+              <a:graphicFrameLocks xmlns:a="http://schemas.openxmlformats.org/drawingml/2006/main" noChangeAspect="1"/>
+            </wp:cNvGraphicFramePr>
+            <a:graphic xmlns:a="http://schemas.openxmlformats.org/drawingml/2006/main">
+              <a:graphicData uri="http://schemas.openxmlformats.org/drawingml/2006/picture">
+                <pic:pic xmlns:pic="http://schemas.openxmlformats.org/drawingml/2006/picture">
+                  <pic:nvPicPr>
+                    <pic:cNvPr id="0" name="Picture 1" descr="C:\Users\chris\Documents\CSENGGroup17\assets\img\frequencyAnalysisES.png"/>
+                    <pic:cNvPicPr>
+                      <a:picLocks noChangeAspect="1" noChangeArrowheads="1"/>
+                    </pic:cNvPicPr>
+                  </pic:nvPicPr>
+                  <pic:blipFill>
+                    <a:blip r:embed="rId16">
+                      <a:extLst>
+                        <a:ext uri="{28A0092B-C50C-407E-A947-70E740481C1C}">
+                          <a14:useLocalDpi xmlns:a14="http://schemas.microsoft.com/office/drawing/2010/main" val="0"/>
+                        </a:ext>
+                      </a:extLst>
+                    </a:blip>
+                    <a:srcRect/>
+                    <a:stretch>
+                      <a:fillRect/>
+                    </a:stretch>
+                  </pic:blipFill>
+                  <pic:spPr bwMode="auto">
+                    <a:xfrm>
+                      <a:off x="0" y="0"/>
+                      <a:ext cx="2489796" cy="2189366"/>
+                    </a:xfrm>
+                    <a:prstGeom prst="rect">
+                      <a:avLst/>
+                    </a:prstGeom>
+                    <a:noFill/>
+                    <a:ln>
+                      <a:noFill/>
+                    </a:ln>
+                  </pic:spPr>
+                </pic:pic>
+              </a:graphicData>
+            </a:graphic>
+          </wp:inline>
+        </w:drawing>
+      </w:r>
+    </w:p>
+    <w:p>
+      <w:pPr>
+        <w:pStyle w:val="ListParagraph"/>
+        <w:rPr>
+          <w:rStyle w:val="Hyperlink"/>
+          <w:rFonts w:cstheme="minorHAnsi"/>
+          <w:sz w:val="22"/>
+        </w:rPr>
+      </w:pPr>
+      <w:hyperlink r:id="rId17" w:history="1">
         <w:r>
           <w:rPr>
             <w:rStyle w:val="Hyperlink"/>
@@ -1245,6 +1325,99 @@
       <w:pPr>
         <w:pStyle w:val="ListParagraph"/>
         <w:rPr>
+          <w:rStyle w:val="Hyperlink"/>
+          <w:rFonts w:cstheme="minorHAnsi"/>
+          <w:sz w:val="22"/>
+        </w:rPr>
+      </w:pPr>
+    </w:p>
+    <w:p>
+      <w:pPr>
+        <w:pStyle w:val="ListParagraph"/>
+        <w:rPr>
+          <w:rFonts w:cstheme="minorHAnsi"/>
+          <w:sz w:val="22"/>
+        </w:rPr>
+      </w:pPr>
+      <w:hyperlink r:id="rId18" w:history="1">
+        <w:r>
+          <w:rPr>
+            <w:rStyle w:val="Hyperlink"/>
+            <w:rFonts w:cstheme="minorHAnsi"/>
+            <w:sz w:val="22"/>
+          </w:rPr>
+          <w:t>https://it.wikipedia.org/wiki/Analisi_delle_frequenze#/media/File:Frequenze-ord-alf_it.png</w:t>
+        </w:r>
+      </w:hyperlink>
+    </w:p>
+    <w:p>
+      <w:pPr>
+        <w:pStyle w:val="ListParagraph"/>
+        <w:rPr>
+          <w:rFonts w:cstheme="minorHAnsi"/>
+          <w:sz w:val="22"/>
+        </w:rPr>
+      </w:pPr>
+      <w:r>
+        <w:rPr>
+          <w:rFonts w:cstheme="minorHAnsi"/>
+          <w:noProof/>
+          <w:sz w:val="22"/>
+        </w:rPr>
+        <w:drawing>
+          <wp:inline distT="0" distB="0" distL="0" distR="0">
+            <wp:extent cx="4029710" cy="3348990"/>
+            <wp:effectExtent l="0" t="0" r="0" b="0"/>
+            <wp:docPr id="7" name="Picture 7" descr="C:\Users\chris\Documents\CSENGGroup17\assets\img\frequencyAnalysisIT.png"/>
+            <wp:cNvGraphicFramePr>
+              <a:graphicFrameLocks xmlns:a="http://schemas.openxmlformats.org/drawingml/2006/main" noChangeAspect="1"/>
+            </wp:cNvGraphicFramePr>
+            <a:graphic xmlns:a="http://schemas.openxmlformats.org/drawingml/2006/main">
+              <a:graphicData uri="http://schemas.openxmlformats.org/drawingml/2006/picture">
+                <pic:pic xmlns:pic="http://schemas.openxmlformats.org/drawingml/2006/picture">
+                  <pic:nvPicPr>
+                    <pic:cNvPr id="0" name="Picture 2" descr="C:\Users\chris\Documents\CSENGGroup17\assets\img\frequencyAnalysisIT.png"/>
+                    <pic:cNvPicPr>
+                      <a:picLocks noChangeAspect="1" noChangeArrowheads="1"/>
+                    </pic:cNvPicPr>
+                  </pic:nvPicPr>
+                  <pic:blipFill>
+                    <a:blip r:embed="rId19">
+                      <a:extLst>
+                        <a:ext uri="{28A0092B-C50C-407E-A947-70E740481C1C}">
+                          <a14:useLocalDpi xmlns:a14="http://schemas.microsoft.com/office/drawing/2010/main" val="0"/>
+                        </a:ext>
+                      </a:extLst>
+                    </a:blip>
+                    <a:srcRect/>
+                    <a:stretch>
+                      <a:fillRect/>
+                    </a:stretch>
+                  </pic:blipFill>
+                  <pic:spPr bwMode="auto">
+                    <a:xfrm>
+                      <a:off x="0" y="0"/>
+                      <a:ext cx="4029710" cy="3348990"/>
+                    </a:xfrm>
+                    <a:prstGeom prst="rect">
+                      <a:avLst/>
+                    </a:prstGeom>
+                    <a:noFill/>
+                    <a:ln>
+                      <a:noFill/>
+                    </a:ln>
+                  </pic:spPr>
+                </pic:pic>
+              </a:graphicData>
+            </a:graphic>
+          </wp:inline>
+        </w:drawing>
+      </w:r>
+    </w:p>
+    <w:p>
+      <w:pPr>
+        <w:pStyle w:val="ListParagraph"/>
+        <w:rPr>
           <w:rFonts w:cstheme="minorHAnsi"/>
           <w:sz w:val="22"/>
         </w:rPr>
@@ -1268,21 +1441,16 @@
           <w:rFonts w:cstheme="minorHAnsi"/>
           <w:sz w:val="22"/>
         </w:rPr>
-        <w:t xml:space="preserve">Polyalphabetic Cypher: For centuries, this cypher was considered to be completely secure: “le chiffre indéchiffrable - </w:t>
-      </w:r>
-      <w:r>
-        <w:rPr>
-          <w:rFonts w:cstheme="minorHAnsi"/>
-          <w:sz w:val="22"/>
-        </w:rPr>
-        <w:t>the indecipherable cipher”</w:t>
-      </w:r>
-      <w:r>
-        <w:rPr>
-          <w:rFonts w:cstheme="minorHAnsi"/>
-          <w:sz w:val="22"/>
-        </w:rPr>
-        <w:t xml:space="preserve"> they called it. The French diplomat that came up with it, Blaise de Vigen</w:t>
+        <w:t>Polyalphabetic Cypher: For centuries, this cypher was considered to be completely secure: “le chiffre indéchiffrable - th</w:t>
+      </w:r>
+      <w:bookmarkStart w:id="3" w:name="_GoBack"/>
+      <w:bookmarkEnd w:id="3"/>
+      <w:r>
+        <w:rPr>
+          <w:rFonts w:cstheme="minorHAnsi"/>
+          <w:sz w:val="22"/>
+        </w:rPr>
+        <w:t>e indecipherable cipher” they called it. The French diplomat that came up with it, Blaise de Vigen</w:t>
       </w:r>
       <w:r>
         <w:t>ère</w:t>
@@ -1312,6 +1480,7 @@
           <w:noProof/>
           <w:sz w:val="22"/>
         </w:rPr>
+        <w:lastRenderedPageBreak/>
         <w:drawing>
           <wp:anchor distT="0" distB="0" distL="114300" distR="114300" simplePos="0" relativeHeight="251656704" behindDoc="0" locked="0" layoutInCell="1" allowOverlap="1">
             <wp:simplePos x="0" y="0"/>
@@ -1338,7 +1507,7 @@
                     </pic:cNvPicPr>
                   </pic:nvPicPr>
                   <pic:blipFill>
-                    <a:blip r:embed="rId16">
+                    <a:blip r:embed="rId20">
                       <a:extLst>
                         <a:ext uri="{28A0092B-C50C-407E-A947-70E740481C1C}">
                           <a14:useLocalDpi xmlns:a14="http://schemas.microsoft.com/office/drawing/2010/main" val="0"/>
@@ -1399,7 +1568,7 @@
           <w:sz w:val="22"/>
         </w:rPr>
       </w:pPr>
-      <w:hyperlink r:id="rId17" w:history="1">
+      <w:hyperlink r:id="rId21" w:history="1">
         <w:r>
           <w:rPr>
             <w:rStyle w:val="Hyperlink"/>
@@ -1436,7 +1605,6 @@
         <w:rPr>
           <w:noProof/>
         </w:rPr>
-        <w:lastRenderedPageBreak/>
         <w:pict>
           <v:shape id="_x0000_s1026" type="#_x0000_t202" style="position:absolute;left:0;text-align:left;margin-left:5.4pt;margin-top:331.05pt;width:415.25pt;height:.05pt;z-index:251660288;mso-position-horizontal-relative:text;mso-position-vertical-relative:text" stroked="f">
             <v:textbox style="mso-fit-shape-to-text:t" inset="0,0,0,0">
@@ -1490,7 +1658,7 @@
                     </pic:cNvPicPr>
                   </pic:nvPicPr>
                   <pic:blipFill>
-                    <a:blip r:embed="rId18">
+                    <a:blip r:embed="rId22">
                       <a:extLst>
                         <a:ext uri="{28A0092B-C50C-407E-A947-70E740481C1C}">
                           <a14:useLocalDpi xmlns:a14="http://schemas.microsoft.com/office/drawing/2010/main" val="0"/>
@@ -1554,7 +1722,7 @@
           <w:sz w:val="22"/>
         </w:rPr>
       </w:pPr>
-      <w:hyperlink r:id="rId19" w:history="1">
+      <w:hyperlink r:id="rId23" w:history="1">
         <w:r>
           <w:rPr>
             <w:rStyle w:val="Hyperlink"/>
@@ -3341,7 +3509,7 @@
 </file>
 
 <file path=customXml/itemProps1.xml><?xml version="1.0" encoding="utf-8"?>
-<ds:datastoreItem xmlns:ds="http://schemas.openxmlformats.org/officeDocument/2006/customXml" ds:itemID="{61E4D076-3E73-494E-88E9-4F89DB12DE29}">
+<ds:datastoreItem xmlns:ds="http://schemas.openxmlformats.org/officeDocument/2006/customXml" ds:itemID="{0A82185D-91FD-4A26-8B7C-DF3BFC3C2634}">
   <ds:schemaRefs>
     <ds:schemaRef ds:uri="http://schemas.openxmlformats.org/officeDocument/2006/bibliography"/>
   </ds:schemaRefs>

</xml_diff>

<commit_message>
Added more of my section - waiting for the rest of the content to go on this file
</commit_message>
<xml_diff>
--- a/Team_Topic_List.docx
+++ b/Team_Topic_List.docx
@@ -282,6 +282,43 @@
       <w:pPr>
         <w:rPr>
           <w:b/>
+          <w:color w:val="9BBB59" w:themeColor="accent3"/>
+          <w:sz w:val="24"/>
+          <w:szCs w:val="24"/>
+        </w:rPr>
+      </w:pPr>
+      <w:hyperlink r:id="rId10" w:history="1">
+        <w:r>
+          <w:rPr>
+            <w:rStyle w:val="Hyperlink"/>
+            <w:sz w:val="24"/>
+            <w:szCs w:val="24"/>
+          </w:rPr>
+          <w:t>https://www.youtube.com/watch?v=8ZtInClXe1Q</w:t>
+        </w:r>
+      </w:hyperlink>
+    </w:p>
+    <w:p>
+      <w:pPr>
+        <w:rPr>
+          <w:b/>
+          <w:color w:val="9BBB59" w:themeColor="accent3"/>
+          <w:sz w:val="24"/>
+          <w:szCs w:val="24"/>
+        </w:rPr>
+      </w:pPr>
+    </w:p>
+    <w:p>
+      <w:r>
+        <w:t>maybe this is useful? - Chris</w:t>
+      </w:r>
+      <w:bookmarkStart w:id="0" w:name="_GoBack"/>
+      <w:bookmarkEnd w:id="0"/>
+    </w:p>
+    <w:p>
+      <w:pPr>
+        <w:rPr>
+          <w:b/>
           <w:sz w:val="24"/>
           <w:szCs w:val="24"/>
         </w:rPr>
@@ -441,7 +478,7 @@
         </w:rPr>
         <w:t xml:space="preserve">I found this video, it is pretty cool: </w:t>
       </w:r>
-      <w:hyperlink r:id="rId10" w:history="1">
+      <w:hyperlink r:id="rId11" w:history="1">
         <w:r>
           <w:rPr>
             <w:rStyle w:val="Hyperlink"/>
@@ -454,7 +491,14 @@
         <w:rPr>
           <w:sz w:val="24"/>
         </w:rPr>
-        <w:t xml:space="preserve"> – Chris.</w:t>
+        <w:t xml:space="preserve"> </w:t>
+      </w:r>
+      <w:r>
+        <w:rPr>
+          <w:sz w:val="24"/>
+        </w:rPr>
+        <w:lastRenderedPageBreak/>
+        <w:t>– Chris.</w:t>
       </w:r>
     </w:p>
     <w:p>
@@ -553,8 +597,8 @@
           <w:sz w:val="52"/>
         </w:rPr>
       </w:pPr>
-      <w:bookmarkStart w:id="0" w:name="_CYBER_SECURITY"/>
-      <w:bookmarkEnd w:id="0"/>
+      <w:bookmarkStart w:id="1" w:name="_CYBER_SECURITY"/>
+      <w:bookmarkEnd w:id="1"/>
       <w:r>
         <w:rPr>
           <w:rFonts w:asciiTheme="minorHAnsi" w:hAnsiTheme="minorHAnsi" w:cstheme="minorHAnsi"/>
@@ -613,8 +657,8 @@
           <w:sz w:val="52"/>
         </w:rPr>
       </w:pPr>
-      <w:bookmarkStart w:id="1" w:name="_RELIABILITY_&amp;_MANAGEMENT"/>
-      <w:bookmarkEnd w:id="1"/>
+      <w:bookmarkStart w:id="2" w:name="_RELIABILITY_&amp;_MANAGEMENT"/>
+      <w:bookmarkEnd w:id="2"/>
       <w:r>
         <w:rPr>
           <w:rFonts w:asciiTheme="minorHAnsi" w:hAnsiTheme="minorHAnsi" w:cstheme="minorHAnsi"/>
@@ -645,8 +689,8 @@
       </w:r>
     </w:p>
     <w:p>
-      <w:bookmarkStart w:id="2" w:name="_CRYPTOLOGY"/>
-      <w:bookmarkEnd w:id="2"/>
+      <w:bookmarkStart w:id="3" w:name="_CRYPTOLOGY"/>
+      <w:bookmarkEnd w:id="3"/>
     </w:p>
     <w:p>
       <w:r>
@@ -714,7 +758,7 @@
                     </pic:cNvPicPr>
                   </pic:nvPicPr>
                   <pic:blipFill>
-                    <a:blip r:embed="rId11">
+                    <a:blip r:embed="rId12">
                       <a:extLst>
                         <a:ext uri="{28A0092B-C50C-407E-A947-70E740481C1C}">
                           <a14:useLocalDpi xmlns:a14="http://schemas.microsoft.com/office/drawing/2010/main" val="0"/>
@@ -747,7 +791,7 @@
       </w:r>
     </w:p>
     <w:p>
-      <w:hyperlink r:id="rId12" w:history="1">
+      <w:hyperlink r:id="rId13" w:history="1">
         <w:r>
           <w:rPr>
             <w:rStyle w:val="Hyperlink"/>
@@ -877,15 +921,8 @@
           <w:rFonts w:cstheme="minorHAnsi"/>
           <w:sz w:val="22"/>
         </w:rPr>
-        <w:t xml:space="preserve">So that you get an idea of how back this goes, let’s talk about Mary, Queen of Scots in 1587. </w:t>
-      </w:r>
-      <w:r>
-        <w:rPr>
-          <w:rFonts w:cstheme="minorHAnsi"/>
-          <w:sz w:val="22"/>
-        </w:rPr>
         <w:lastRenderedPageBreak/>
-        <w:t>She was tried and executed for treason due to her involvement in three plots to murder Elizabeth I of England. Mary wo</w:t>
+        <w:t>So that you get an idea of how back this goes, let’s talk about Mary, Queen of Scots in 1587. She was tried and executed for treason due to her involvement in three plots to murder Elizabeth I of England. Mary wo</w:t>
       </w:r>
       <w:r>
         <w:rPr>
@@ -968,7 +1005,7 @@
           <w:sz w:val="22"/>
         </w:rPr>
       </w:pPr>
-      <w:hyperlink r:id="rId13" w:history="1">
+      <w:hyperlink r:id="rId14" w:history="1">
         <w:r>
           <w:rPr>
             <w:rStyle w:val="Hyperlink"/>
@@ -1161,7 +1198,7 @@
                     </pic:cNvPicPr>
                   </pic:nvPicPr>
                   <pic:blipFill>
-                    <a:blip r:embed="rId14">
+                    <a:blip r:embed="rId15">
                       <a:extLst>
                         <a:ext uri="{28A0092B-C50C-407E-A947-70E740481C1C}">
                           <a14:useLocalDpi xmlns:a14="http://schemas.microsoft.com/office/drawing/2010/main" val="0"/>
@@ -1219,7 +1256,7 @@
           <w:sz w:val="22"/>
         </w:rPr>
       </w:pPr>
-      <w:hyperlink r:id="rId15" w:history="1">
+      <w:hyperlink r:id="rId16" w:history="1">
         <w:r>
           <w:rPr>
             <w:rStyle w:val="Hyperlink"/>
@@ -1269,7 +1306,7 @@
                     </pic:cNvPicPr>
                   </pic:nvPicPr>
                   <pic:blipFill>
-                    <a:blip r:embed="rId16">
+                    <a:blip r:embed="rId17">
                       <a:extLst>
                         <a:ext uri="{28A0092B-C50C-407E-A947-70E740481C1C}">
                           <a14:useLocalDpi xmlns:a14="http://schemas.microsoft.com/office/drawing/2010/main" val="0"/>
@@ -1310,7 +1347,7 @@
           <w:sz w:val="22"/>
         </w:rPr>
       </w:pPr>
-      <w:hyperlink r:id="rId17" w:history="1">
+      <w:hyperlink r:id="rId18" w:history="1">
         <w:r>
           <w:rPr>
             <w:rStyle w:val="Hyperlink"/>
@@ -1339,7 +1376,7 @@
           <w:sz w:val="22"/>
         </w:rPr>
       </w:pPr>
-      <w:hyperlink r:id="rId18" w:history="1">
+      <w:hyperlink r:id="rId19" w:anchor="/media/File:Frequenze-ord-alf_it.png" w:history="1">
         <w:r>
           <w:rPr>
             <w:rStyle w:val="Hyperlink"/>
@@ -1382,7 +1419,7 @@
                     </pic:cNvPicPr>
                   </pic:nvPicPr>
                   <pic:blipFill>
-                    <a:blip r:embed="rId19">
+                    <a:blip r:embed="rId20">
                       <a:extLst>
                         <a:ext uri="{28A0092B-C50C-407E-A947-70E740481C1C}">
                           <a14:useLocalDpi xmlns:a14="http://schemas.microsoft.com/office/drawing/2010/main" val="0"/>
@@ -1441,16 +1478,7 @@
           <w:rFonts w:cstheme="minorHAnsi"/>
           <w:sz w:val="22"/>
         </w:rPr>
-        <w:t>Polyalphabetic Cypher: For centuries, this cypher was considered to be completely secure: “le chiffre indéchiffrable - th</w:t>
-      </w:r>
-      <w:bookmarkStart w:id="3" w:name="_GoBack"/>
-      <w:bookmarkEnd w:id="3"/>
-      <w:r>
-        <w:rPr>
-          <w:rFonts w:cstheme="minorHAnsi"/>
-          <w:sz w:val="22"/>
-        </w:rPr>
-        <w:t>e indecipherable cipher” they called it. The French diplomat that came up with it, Blaise de Vigen</w:t>
+        <w:t>Polyalphabetic Cypher: For centuries, this cypher was considered to be completely secure: “le chiffre indéchiffrable - the indecipherable cipher” they called it. The French diplomat that came up with it, Blaise de Vigen</w:t>
       </w:r>
       <w:r>
         <w:t>ère</w:t>
@@ -1507,7 +1535,7 @@
                     </pic:cNvPicPr>
                   </pic:nvPicPr>
                   <pic:blipFill>
-                    <a:blip r:embed="rId20">
+                    <a:blip r:embed="rId21">
                       <a:extLst>
                         <a:ext uri="{28A0092B-C50C-407E-A947-70E740481C1C}">
                           <a14:useLocalDpi xmlns:a14="http://schemas.microsoft.com/office/drawing/2010/main" val="0"/>
@@ -1568,7 +1596,7 @@
           <w:sz w:val="22"/>
         </w:rPr>
       </w:pPr>
-      <w:hyperlink r:id="rId21" w:history="1">
+      <w:hyperlink r:id="rId22" w:history="1">
         <w:r>
           <w:rPr>
             <w:rStyle w:val="Hyperlink"/>
@@ -1658,7 +1686,7 @@
                     </pic:cNvPicPr>
                   </pic:nvPicPr>
                   <pic:blipFill>
-                    <a:blip r:embed="rId22">
+                    <a:blip r:embed="rId23">
                       <a:extLst>
                         <a:ext uri="{28A0092B-C50C-407E-A947-70E740481C1C}">
                           <a14:useLocalDpi xmlns:a14="http://schemas.microsoft.com/office/drawing/2010/main" val="0"/>
@@ -1722,7 +1750,7 @@
           <w:sz w:val="22"/>
         </w:rPr>
       </w:pPr>
-      <w:hyperlink r:id="rId23" w:history="1">
+      <w:hyperlink r:id="rId24" w:history="1">
         <w:r>
           <w:rPr>
             <w:rStyle w:val="Hyperlink"/>
@@ -3509,7 +3537,7 @@
 </file>
 
 <file path=customXml/itemProps1.xml><?xml version="1.0" encoding="utf-8"?>
-<ds:datastoreItem xmlns:ds="http://schemas.openxmlformats.org/officeDocument/2006/customXml" ds:itemID="{0A82185D-91FD-4A26-8B7C-DF3BFC3C2634}">
+<ds:datastoreItem xmlns:ds="http://schemas.openxmlformats.org/officeDocument/2006/customXml" ds:itemID="{382574FD-6EC2-446D-ADF1-776BA4616F17}">
   <ds:schemaRefs>
     <ds:schemaRef ds:uri="http://schemas.openxmlformats.org/officeDocument/2006/bibliography"/>
   </ds:schemaRefs>

</xml_diff>